<commit_message>
menambah latar belakang laporan
</commit_message>
<xml_diff>
--- a/Laporan Aplikasi Mental Boost.docx
+++ b/Laporan Aplikasi Mental Boost.docx
@@ -100,6 +100,355 @@
         <w:t>permasalahan</w:t>
       </w:r>
       <w:proofErr w:type="spellEnd"/>
+    </w:p>
+    <w:p>
+      <w:pPr>
+        <w:ind w:firstLine="720"/>
+      </w:pPr>
+      <w:proofErr w:type="spellStart"/>
+      <w:r>
+        <w:t>Msalah</w:t>
+      </w:r>
+      <w:proofErr w:type="spellEnd"/>
+      <w:r>
+        <w:t xml:space="preserve"> </w:t>
+      </w:r>
+      <w:proofErr w:type="spellStart"/>
+      <w:r>
+        <w:t>kesehatan</w:t>
+      </w:r>
+      <w:proofErr w:type="spellEnd"/>
+      <w:r>
+        <w:t xml:space="preserve"> mental </w:t>
+      </w:r>
+      <w:proofErr w:type="spellStart"/>
+      <w:r>
+        <w:t>semakin</w:t>
+      </w:r>
+      <w:proofErr w:type="spellEnd"/>
+      <w:r>
+        <w:t xml:space="preserve"> </w:t>
+      </w:r>
+      <w:proofErr w:type="spellStart"/>
+      <w:r>
+        <w:t>menjadi</w:t>
+      </w:r>
+      <w:proofErr w:type="spellEnd"/>
+      <w:r>
+        <w:t xml:space="preserve"> </w:t>
+      </w:r>
+      <w:proofErr w:type="spellStart"/>
+      <w:r>
+        <w:t>perhatian</w:t>
+      </w:r>
+      <w:proofErr w:type="spellEnd"/>
+      <w:r>
+        <w:t xml:space="preserve"> </w:t>
+      </w:r>
+      <w:proofErr w:type="spellStart"/>
+      <w:r>
+        <w:t>utama</w:t>
+      </w:r>
+      <w:proofErr w:type="spellEnd"/>
+      <w:r>
+        <w:t xml:space="preserve"> di era modern </w:t>
+      </w:r>
+      <w:proofErr w:type="spellStart"/>
+      <w:r>
+        <w:t>ini</w:t>
+      </w:r>
+      <w:proofErr w:type="spellEnd"/>
+      <w:r>
+        <w:t xml:space="preserve">. Tingkat </w:t>
+      </w:r>
+      <w:proofErr w:type="spellStart"/>
+      <w:r>
+        <w:t>stres</w:t>
+      </w:r>
+      <w:proofErr w:type="spellEnd"/>
+      <w:r>
+        <w:t xml:space="preserve">, </w:t>
+      </w:r>
+      <w:proofErr w:type="spellStart"/>
+      <w:r>
+        <w:t>kecemasan</w:t>
+      </w:r>
+      <w:proofErr w:type="spellEnd"/>
+      <w:r>
+        <w:t xml:space="preserve">, dan </w:t>
+      </w:r>
+      <w:proofErr w:type="spellStart"/>
+      <w:r>
+        <w:t>depresi</w:t>
+      </w:r>
+      <w:proofErr w:type="spellEnd"/>
+      <w:r>
+        <w:t xml:space="preserve"> </w:t>
+      </w:r>
+      <w:proofErr w:type="spellStart"/>
+      <w:r>
+        <w:t>semakin</w:t>
+      </w:r>
+      <w:proofErr w:type="spellEnd"/>
+      <w:r>
+        <w:t xml:space="preserve"> </w:t>
+      </w:r>
+      <w:proofErr w:type="spellStart"/>
+      <w:r>
+        <w:t>meningkat</w:t>
+      </w:r>
+      <w:proofErr w:type="spellEnd"/>
+      <w:r>
+        <w:t xml:space="preserve"> di </w:t>
+      </w:r>
+      <w:proofErr w:type="spellStart"/>
+      <w:r>
+        <w:t>kalangan</w:t>
+      </w:r>
+      <w:proofErr w:type="spellEnd"/>
+      <w:r>
+        <w:t xml:space="preserve"> </w:t>
+      </w:r>
+      <w:proofErr w:type="spellStart"/>
+      <w:r>
+        <w:t>masyarakat</w:t>
+      </w:r>
+      <w:proofErr w:type="spellEnd"/>
+      <w:r>
+        <w:t xml:space="preserve">. Beban </w:t>
+      </w:r>
+      <w:proofErr w:type="spellStart"/>
+      <w:r>
+        <w:t>hidup</w:t>
+      </w:r>
+      <w:proofErr w:type="spellEnd"/>
+      <w:r>
+        <w:t xml:space="preserve"> </w:t>
+      </w:r>
+      <w:proofErr w:type="spellStart"/>
+      <w:r>
+        <w:t>sehari-hari</w:t>
+      </w:r>
+      <w:proofErr w:type="spellEnd"/>
+      <w:r>
+        <w:t xml:space="preserve">, </w:t>
+      </w:r>
+      <w:proofErr w:type="spellStart"/>
+      <w:r>
+        <w:t>tuntutan</w:t>
+      </w:r>
+      <w:proofErr w:type="spellEnd"/>
+      <w:r>
+        <w:t xml:space="preserve"> </w:t>
+      </w:r>
+      <w:proofErr w:type="spellStart"/>
+      <w:r>
+        <w:t>pekerjaan</w:t>
+      </w:r>
+      <w:proofErr w:type="spellEnd"/>
+      <w:r>
+        <w:t xml:space="preserve">, </w:t>
+      </w:r>
+      <w:proofErr w:type="spellStart"/>
+      <w:r>
+        <w:t>masalah</w:t>
+      </w:r>
+      <w:proofErr w:type="spellEnd"/>
+      <w:r>
+        <w:t xml:space="preserve"> </w:t>
+      </w:r>
+      <w:proofErr w:type="spellStart"/>
+      <w:r>
+        <w:t>pribadi</w:t>
+      </w:r>
+      <w:proofErr w:type="spellEnd"/>
+      <w:r>
+        <w:t xml:space="preserve">, dan </w:t>
+      </w:r>
+      <w:proofErr w:type="spellStart"/>
+      <w:r>
+        <w:t>tekanan</w:t>
+      </w:r>
+      <w:proofErr w:type="spellEnd"/>
+      <w:r>
+        <w:t xml:space="preserve"> </w:t>
+      </w:r>
+      <w:proofErr w:type="spellStart"/>
+      <w:r>
+        <w:t>sosial</w:t>
+      </w:r>
+      <w:proofErr w:type="spellEnd"/>
+      <w:r>
+        <w:t xml:space="preserve"> </w:t>
+      </w:r>
+      <w:proofErr w:type="spellStart"/>
+      <w:r>
+        <w:t>dapat</w:t>
+      </w:r>
+      <w:proofErr w:type="spellEnd"/>
+      <w:r>
+        <w:t xml:space="preserve"> </w:t>
+      </w:r>
+      <w:proofErr w:type="spellStart"/>
+      <w:r>
+        <w:t>berdampak</w:t>
+      </w:r>
+      <w:proofErr w:type="spellEnd"/>
+      <w:r>
+        <w:t xml:space="preserve"> </w:t>
+      </w:r>
+      <w:proofErr w:type="spellStart"/>
+      <w:r>
+        <w:t>negatif</w:t>
+      </w:r>
+      <w:proofErr w:type="spellEnd"/>
+      <w:r>
+        <w:t xml:space="preserve"> pada </w:t>
+      </w:r>
+      <w:proofErr w:type="spellStart"/>
+      <w:r>
+        <w:t>kesejahteraan</w:t>
+      </w:r>
+      <w:proofErr w:type="spellEnd"/>
+      <w:r>
+        <w:t xml:space="preserve"> mental </w:t>
+      </w:r>
+      <w:proofErr w:type="spellStart"/>
+      <w:r>
+        <w:t>seseorang</w:t>
+      </w:r>
+      <w:proofErr w:type="spellEnd"/>
+      <w:r>
+        <w:t xml:space="preserve">. </w:t>
+      </w:r>
+      <w:proofErr w:type="spellStart"/>
+      <w:r>
+        <w:t>Untuk</w:t>
+      </w:r>
+      <w:proofErr w:type="spellEnd"/>
+      <w:r>
+        <w:t xml:space="preserve"> </w:t>
+      </w:r>
+      <w:proofErr w:type="spellStart"/>
+      <w:r>
+        <w:t>mengatasi</w:t>
+      </w:r>
+      <w:proofErr w:type="spellEnd"/>
+      <w:r>
+        <w:t xml:space="preserve"> </w:t>
+      </w:r>
+      <w:proofErr w:type="spellStart"/>
+      <w:r>
+        <w:t>masalah</w:t>
+      </w:r>
+      <w:proofErr w:type="spellEnd"/>
+      <w:r>
+        <w:t xml:space="preserve"> </w:t>
+      </w:r>
+      <w:proofErr w:type="spellStart"/>
+      <w:r>
+        <w:t>ini</w:t>
+      </w:r>
+      <w:proofErr w:type="spellEnd"/>
+      <w:r>
+        <w:t xml:space="preserve">, </w:t>
+      </w:r>
+      <w:proofErr w:type="spellStart"/>
+      <w:r>
+        <w:t>penting</w:t>
+      </w:r>
+      <w:proofErr w:type="spellEnd"/>
+      <w:r>
+        <w:t xml:space="preserve"> </w:t>
+      </w:r>
+      <w:proofErr w:type="spellStart"/>
+      <w:r>
+        <w:t>bagi</w:t>
+      </w:r>
+      <w:proofErr w:type="spellEnd"/>
+      <w:r>
+        <w:t xml:space="preserve"> </w:t>
+      </w:r>
+      <w:proofErr w:type="spellStart"/>
+      <w:r>
+        <w:t>individu</w:t>
+      </w:r>
+      <w:proofErr w:type="spellEnd"/>
+      <w:r>
+        <w:t xml:space="preserve"> </w:t>
+      </w:r>
+      <w:proofErr w:type="spellStart"/>
+      <w:r>
+        <w:t>untuk</w:t>
+      </w:r>
+      <w:proofErr w:type="spellEnd"/>
+      <w:r>
+        <w:t xml:space="preserve"> </w:t>
+      </w:r>
+      <w:proofErr w:type="spellStart"/>
+      <w:r>
+        <w:t>mendapatkan</w:t>
+      </w:r>
+      <w:proofErr w:type="spellEnd"/>
+      <w:r>
+        <w:t xml:space="preserve"> </w:t>
+      </w:r>
+      <w:proofErr w:type="spellStart"/>
+      <w:r>
+        <w:t>dukungan</w:t>
+      </w:r>
+      <w:proofErr w:type="spellEnd"/>
+      <w:r>
+        <w:t xml:space="preserve"> mental yang </w:t>
+      </w:r>
+      <w:proofErr w:type="spellStart"/>
+      <w:r>
+        <w:t>tepat</w:t>
+      </w:r>
+      <w:proofErr w:type="spellEnd"/>
+      <w:r>
+        <w:t xml:space="preserve"> dan </w:t>
+      </w:r>
+      <w:proofErr w:type="spellStart"/>
+      <w:r>
+        <w:t>aksesibilitas</w:t>
+      </w:r>
+      <w:proofErr w:type="spellEnd"/>
+      <w:r>
+        <w:t xml:space="preserve"> </w:t>
+      </w:r>
+      <w:proofErr w:type="spellStart"/>
+      <w:r>
+        <w:t>terhadap</w:t>
+      </w:r>
+      <w:proofErr w:type="spellEnd"/>
+      <w:r>
+        <w:t xml:space="preserve"> </w:t>
+      </w:r>
+      <w:proofErr w:type="spellStart"/>
+      <w:r>
+        <w:t>layanan</w:t>
+      </w:r>
+      <w:proofErr w:type="spellEnd"/>
+      <w:r>
+        <w:t xml:space="preserve"> </w:t>
+      </w:r>
+      <w:proofErr w:type="spellStart"/>
+      <w:r>
+        <w:t>kesehatan</w:t>
+      </w:r>
+      <w:proofErr w:type="spellEnd"/>
+      <w:r>
+        <w:t xml:space="preserve"> mental yang </w:t>
+      </w:r>
+      <w:proofErr w:type="spellStart"/>
+      <w:r>
+        <w:t>berkualitas</w:t>
+      </w:r>
+      <w:proofErr w:type="spellEnd"/>
+      <w:r>
+        <w:t>.</w:t>
+      </w:r>
     </w:p>
     <w:p/>
     <w:p>

</xml_diff>

<commit_message>
menambah solusi pada laporan
</commit_message>
<xml_diff>
--- a/Laporan Aplikasi Mental Boost.docx
+++ b/Laporan Aplikasi Mental Boost.docx
@@ -7,6 +7,7 @@
         <w:pStyle w:val="Heading2"/>
         <w:jc w:val="center"/>
         <w:rPr>
+          <w:rFonts w:ascii="Roboto" w:hAnsi="Roboto"/>
           <w:b/>
           <w:bCs/>
           <w:color w:val="000000" w:themeColor="text1"/>
@@ -17,6 +18,7 @@
       <w:proofErr w:type="spellStart"/>
       <w:r>
         <w:rPr>
+          <w:rFonts w:ascii="Roboto" w:hAnsi="Roboto"/>
           <w:b/>
           <w:bCs/>
           <w:color w:val="000000" w:themeColor="text1"/>
@@ -28,6 +30,7 @@
       <w:proofErr w:type="spellEnd"/>
       <w:r>
         <w:rPr>
+          <w:rFonts w:ascii="Roboto" w:hAnsi="Roboto"/>
           <w:b/>
           <w:bCs/>
           <w:color w:val="000000" w:themeColor="text1"/>
@@ -469,6 +472,235 @@
           <w:szCs w:val="36"/>
         </w:rPr>
         <w:t xml:space="preserve">Solusi </w:t>
+      </w:r>
+    </w:p>
+    <w:p>
+      <w:pPr>
+        <w:ind w:firstLine="720"/>
+      </w:pPr>
+      <w:proofErr w:type="spellStart"/>
+      <w:r>
+        <w:t>Berdasarkan</w:t>
+      </w:r>
+      <w:proofErr w:type="spellEnd"/>
+      <w:r>
+        <w:t xml:space="preserve"> </w:t>
+      </w:r>
+      <w:proofErr w:type="spellStart"/>
+      <w:r>
+        <w:t>pemahaman</w:t>
+      </w:r>
+      <w:proofErr w:type="spellEnd"/>
+      <w:r>
+        <w:t xml:space="preserve"> </w:t>
+      </w:r>
+      <w:proofErr w:type="spellStart"/>
+      <w:r>
+        <w:t>akan</w:t>
+      </w:r>
+      <w:proofErr w:type="spellEnd"/>
+      <w:r>
+        <w:t xml:space="preserve"> </w:t>
+      </w:r>
+      <w:proofErr w:type="spellStart"/>
+      <w:r>
+        <w:t>perlunya</w:t>
+      </w:r>
+      <w:proofErr w:type="spellEnd"/>
+      <w:r>
+        <w:t xml:space="preserve"> </w:t>
+      </w:r>
+      <w:proofErr w:type="spellStart"/>
+      <w:r>
+        <w:t>dukungan</w:t>
+      </w:r>
+      <w:proofErr w:type="spellEnd"/>
+      <w:r>
+        <w:t xml:space="preserve"> mental yang </w:t>
+      </w:r>
+      <w:proofErr w:type="spellStart"/>
+      <w:r>
+        <w:t>efektif</w:t>
+      </w:r>
+      <w:proofErr w:type="spellEnd"/>
+      <w:r>
+        <w:t xml:space="preserve"> dan </w:t>
+      </w:r>
+      <w:proofErr w:type="spellStart"/>
+      <w:r>
+        <w:t>kemajuan</w:t>
+      </w:r>
+      <w:proofErr w:type="spellEnd"/>
+      <w:r>
+        <w:t xml:space="preserve"> </w:t>
+      </w:r>
+      <w:proofErr w:type="spellStart"/>
+      <w:r>
+        <w:t>teknologi</w:t>
+      </w:r>
+      <w:proofErr w:type="spellEnd"/>
+      <w:r>
+        <w:t xml:space="preserve"> di </w:t>
+      </w:r>
+      <w:proofErr w:type="spellStart"/>
+      <w:r>
+        <w:t>bidang</w:t>
+      </w:r>
+      <w:proofErr w:type="spellEnd"/>
+      <w:r>
+        <w:t xml:space="preserve"> </w:t>
+      </w:r>
+      <w:proofErr w:type="spellStart"/>
+      <w:r>
+        <w:t>kesehatan</w:t>
+      </w:r>
+      <w:proofErr w:type="spellEnd"/>
+      <w:r>
+        <w:t xml:space="preserve">, kami </w:t>
+      </w:r>
+      <w:proofErr w:type="spellStart"/>
+      <w:r>
+        <w:t>telah</w:t>
+      </w:r>
+      <w:proofErr w:type="spellEnd"/>
+      <w:r>
+        <w:t xml:space="preserve"> </w:t>
+      </w:r>
+      <w:proofErr w:type="spellStart"/>
+      <w:r>
+        <w:t>mengembangkan</w:t>
+      </w:r>
+      <w:proofErr w:type="spellEnd"/>
+      <w:r>
+        <w:t xml:space="preserve"> </w:t>
+      </w:r>
+      <w:proofErr w:type="spellStart"/>
+      <w:r>
+        <w:t>aplikasi</w:t>
+      </w:r>
+      <w:proofErr w:type="spellEnd"/>
+      <w:r>
+        <w:t xml:space="preserve"> mobile </w:t>
+      </w:r>
+      <w:proofErr w:type="spellStart"/>
+      <w:r>
+        <w:t>bernama</w:t>
+      </w:r>
+      <w:proofErr w:type="spellEnd"/>
+      <w:r>
+        <w:t xml:space="preserve"> "Mental Boost". </w:t>
+      </w:r>
+      <w:proofErr w:type="spellStart"/>
+      <w:r>
+        <w:t>Aplikasi</w:t>
+      </w:r>
+      <w:proofErr w:type="spellEnd"/>
+      <w:r>
+        <w:t xml:space="preserve"> </w:t>
+      </w:r>
+      <w:proofErr w:type="spellStart"/>
+      <w:r>
+        <w:t>ini</w:t>
+      </w:r>
+      <w:proofErr w:type="spellEnd"/>
+      <w:r>
+        <w:t xml:space="preserve"> </w:t>
+      </w:r>
+      <w:proofErr w:type="spellStart"/>
+      <w:r>
+        <w:t>bertujuan</w:t>
+      </w:r>
+      <w:proofErr w:type="spellEnd"/>
+      <w:r>
+        <w:t xml:space="preserve"> </w:t>
+      </w:r>
+      <w:proofErr w:type="spellStart"/>
+      <w:r>
+        <w:t>untuk</w:t>
+      </w:r>
+      <w:proofErr w:type="spellEnd"/>
+      <w:r>
+        <w:t xml:space="preserve"> </w:t>
+      </w:r>
+      <w:proofErr w:type="spellStart"/>
+      <w:r>
+        <w:t>menyediakan</w:t>
+      </w:r>
+      <w:proofErr w:type="spellEnd"/>
+      <w:r>
+        <w:t xml:space="preserve"> </w:t>
+      </w:r>
+      <w:proofErr w:type="spellStart"/>
+      <w:r>
+        <w:t>dukungan</w:t>
+      </w:r>
+      <w:proofErr w:type="spellEnd"/>
+      <w:r>
+        <w:t xml:space="preserve"> mental yang </w:t>
+      </w:r>
+      <w:proofErr w:type="spellStart"/>
+      <w:r>
+        <w:t>komprehensif</w:t>
+      </w:r>
+      <w:proofErr w:type="spellEnd"/>
+      <w:r>
+        <w:t xml:space="preserve"> </w:t>
+      </w:r>
+      <w:proofErr w:type="spellStart"/>
+      <w:r>
+        <w:t>kepada</w:t>
+      </w:r>
+      <w:proofErr w:type="spellEnd"/>
+      <w:r>
+        <w:t xml:space="preserve"> </w:t>
+      </w:r>
+      <w:proofErr w:type="spellStart"/>
+      <w:r>
+        <w:t>pasien</w:t>
+      </w:r>
+      <w:proofErr w:type="spellEnd"/>
+      <w:r>
+        <w:t xml:space="preserve"> dan </w:t>
+      </w:r>
+      <w:proofErr w:type="spellStart"/>
+      <w:r>
+        <w:t>mempermudah</w:t>
+      </w:r>
+      <w:proofErr w:type="spellEnd"/>
+      <w:r>
+        <w:t xml:space="preserve"> </w:t>
+      </w:r>
+      <w:proofErr w:type="spellStart"/>
+      <w:r>
+        <w:t>interaksi</w:t>
+      </w:r>
+      <w:proofErr w:type="spellEnd"/>
+      <w:r>
+        <w:t xml:space="preserve"> </w:t>
+      </w:r>
+      <w:proofErr w:type="spellStart"/>
+      <w:r>
+        <w:t>antara</w:t>
+      </w:r>
+      <w:proofErr w:type="spellEnd"/>
+      <w:r>
+        <w:t xml:space="preserve"> </w:t>
+      </w:r>
+      <w:proofErr w:type="spellStart"/>
+      <w:r>
+        <w:t>pasien</w:t>
+      </w:r>
+      <w:proofErr w:type="spellEnd"/>
+      <w:r>
+        <w:t xml:space="preserve"> dan </w:t>
+      </w:r>
+      <w:proofErr w:type="spellStart"/>
+      <w:r>
+        <w:t>dokter</w:t>
+      </w:r>
+      <w:proofErr w:type="spellEnd"/>
+      <w:r>
+        <w:t>.</w:t>
       </w:r>
     </w:p>
     <w:p/>

</xml_diff>

<commit_message>
menambah isi rancangan aplikasi pada laporan
</commit_message>
<xml_diff>
--- a/Laporan Aplikasi Mental Boost.docx
+++ b/Laporan Aplikasi Mental Boost.docx
@@ -745,6 +745,163 @@
         <w:t>Aplikasi</w:t>
       </w:r>
       <w:proofErr w:type="spellEnd"/>
+    </w:p>
+    <w:p>
+      <w:r>
+        <w:tab/>
+      </w:r>
+      <w:proofErr w:type="spellStart"/>
+      <w:r>
+        <w:t>Aplikasi</w:t>
+      </w:r>
+      <w:proofErr w:type="spellEnd"/>
+      <w:r>
+        <w:t xml:space="preserve"> "Mental Boost" </w:t>
+      </w:r>
+      <w:proofErr w:type="spellStart"/>
+      <w:r>
+        <w:t>memiliki</w:t>
+      </w:r>
+      <w:proofErr w:type="spellEnd"/>
+      <w:r>
+        <w:t xml:space="preserve"> dua </w:t>
+      </w:r>
+      <w:proofErr w:type="spellStart"/>
+      <w:r>
+        <w:t>tampilan</w:t>
+      </w:r>
+      <w:proofErr w:type="spellEnd"/>
+      <w:r>
+        <w:t xml:space="preserve"> yang </w:t>
+      </w:r>
+      <w:proofErr w:type="spellStart"/>
+      <w:r>
+        <w:t>berbeda</w:t>
+      </w:r>
+      <w:proofErr w:type="spellEnd"/>
+      <w:r>
+        <w:t xml:space="preserve">, </w:t>
+      </w:r>
+      <w:proofErr w:type="spellStart"/>
+      <w:r>
+        <w:t>yaitu</w:t>
+      </w:r>
+      <w:proofErr w:type="spellEnd"/>
+      <w:r>
+        <w:t xml:space="preserve"> </w:t>
+      </w:r>
+      <w:proofErr w:type="spellStart"/>
+      <w:r>
+        <w:t>untuk</w:t>
+      </w:r>
+      <w:proofErr w:type="spellEnd"/>
+      <w:r>
+        <w:t xml:space="preserve"> </w:t>
+      </w:r>
+      <w:proofErr w:type="spellStart"/>
+      <w:r>
+        <w:t>pasien</w:t>
+      </w:r>
+      <w:proofErr w:type="spellEnd"/>
+      <w:r>
+        <w:t xml:space="preserve"> dan </w:t>
+      </w:r>
+      <w:proofErr w:type="spellStart"/>
+      <w:r>
+        <w:t>dokter</w:t>
+      </w:r>
+      <w:proofErr w:type="spellEnd"/>
+      <w:r>
+        <w:t xml:space="preserve">. </w:t>
+      </w:r>
+      <w:proofErr w:type="spellStart"/>
+      <w:r>
+        <w:t>Setelah</w:t>
+      </w:r>
+      <w:proofErr w:type="spellEnd"/>
+      <w:r>
+        <w:t xml:space="preserve"> login, </w:t>
+      </w:r>
+      <w:proofErr w:type="spellStart"/>
+      <w:r>
+        <w:t>pasien</w:t>
+      </w:r>
+      <w:proofErr w:type="spellEnd"/>
+      <w:r>
+        <w:t xml:space="preserve"> dan </w:t>
+      </w:r>
+      <w:proofErr w:type="spellStart"/>
+      <w:r>
+        <w:t>dokter</w:t>
+      </w:r>
+      <w:proofErr w:type="spellEnd"/>
+      <w:r>
+        <w:t xml:space="preserve"> </w:t>
+      </w:r>
+      <w:proofErr w:type="spellStart"/>
+      <w:r>
+        <w:t>akan</w:t>
+      </w:r>
+      <w:proofErr w:type="spellEnd"/>
+      <w:r>
+        <w:t xml:space="preserve"> </w:t>
+      </w:r>
+      <w:proofErr w:type="spellStart"/>
+      <w:r>
+        <w:t>diarahkan</w:t>
+      </w:r>
+      <w:proofErr w:type="spellEnd"/>
+      <w:r>
+        <w:t xml:space="preserve"> </w:t>
+      </w:r>
+      <w:proofErr w:type="spellStart"/>
+      <w:r>
+        <w:t>ke</w:t>
+      </w:r>
+      <w:proofErr w:type="spellEnd"/>
+      <w:r>
+        <w:t xml:space="preserve"> </w:t>
+      </w:r>
+      <w:proofErr w:type="spellStart"/>
+      <w:r>
+        <w:t>tampilan</w:t>
+      </w:r>
+      <w:proofErr w:type="spellEnd"/>
+      <w:r>
+        <w:t xml:space="preserve"> yang </w:t>
+      </w:r>
+      <w:proofErr w:type="spellStart"/>
+      <w:r>
+        <w:t>sesuai</w:t>
+      </w:r>
+      <w:proofErr w:type="spellEnd"/>
+      <w:r>
+        <w:t xml:space="preserve"> </w:t>
+      </w:r>
+      <w:proofErr w:type="spellStart"/>
+      <w:r>
+        <w:t>dengan</w:t>
+      </w:r>
+      <w:proofErr w:type="spellEnd"/>
+      <w:r>
+        <w:t xml:space="preserve"> </w:t>
+      </w:r>
+      <w:proofErr w:type="spellStart"/>
+      <w:r>
+        <w:t>peran</w:t>
+      </w:r>
+      <w:proofErr w:type="spellEnd"/>
+      <w:r>
+        <w:t xml:space="preserve"> </w:t>
+      </w:r>
+      <w:proofErr w:type="spellStart"/>
+      <w:r>
+        <w:t>mereka</w:t>
+      </w:r>
+      <w:proofErr w:type="spellEnd"/>
+      <w:r>
+        <w:t>.</w:t>
+      </w:r>
     </w:p>
     <w:p/>
     <w:p/>

</xml_diff>

<commit_message>
menambah isi rancangan aplikasi yaitu beranda,meditasi dan quiz pada laporan
</commit_message>
<xml_diff>
--- a/Laporan Aplikasi Mental Boost.docx
+++ b/Laporan Aplikasi Mental Boost.docx
@@ -904,6 +904,788 @@
       </w:r>
     </w:p>
     <w:p/>
+    <w:p>
+      <w:pPr>
+        <w:pStyle w:val="Heading3"/>
+        <w:rPr>
+          <w:b/>
+          <w:bCs/>
+        </w:rPr>
+      </w:pPr>
+      <w:proofErr w:type="spellStart"/>
+      <w:r>
+        <w:rPr>
+          <w:b/>
+          <w:bCs/>
+        </w:rPr>
+        <w:t>Tampilan</w:t>
+      </w:r>
+      <w:proofErr w:type="spellEnd"/>
+      <w:r>
+        <w:rPr>
+          <w:b/>
+          <w:bCs/>
+        </w:rPr>
+        <w:t xml:space="preserve"> </w:t>
+      </w:r>
+      <w:proofErr w:type="spellStart"/>
+      <w:r>
+        <w:rPr>
+          <w:b/>
+          <w:bCs/>
+        </w:rPr>
+        <w:t>Pasien</w:t>
+      </w:r>
+      <w:proofErr w:type="spellEnd"/>
+      <w:r>
+        <w:rPr>
+          <w:b/>
+          <w:bCs/>
+        </w:rPr>
+        <w:t>:</w:t>
+      </w:r>
+    </w:p>
+    <w:p>
+      <w:pPr>
+        <w:pStyle w:val="ListParagraph"/>
+        <w:numPr>
+          <w:ilvl w:val="0"/>
+          <w:numId w:val="5"/>
+        </w:numPr>
+        <w:rPr>
+          <w:b/>
+          <w:bCs/>
+        </w:rPr>
+      </w:pPr>
+      <w:r>
+        <w:rPr>
+          <w:b/>
+          <w:bCs/>
+        </w:rPr>
+        <w:t xml:space="preserve">Halaman </w:t>
+      </w:r>
+      <w:proofErr w:type="spellStart"/>
+      <w:r>
+        <w:rPr>
+          <w:b/>
+          <w:bCs/>
+        </w:rPr>
+        <w:t>Beranda</w:t>
+      </w:r>
+      <w:proofErr w:type="spellEnd"/>
+      <w:r>
+        <w:rPr>
+          <w:b/>
+          <w:bCs/>
+        </w:rPr>
+        <w:t>:</w:t>
+      </w:r>
+    </w:p>
+    <w:p>
+      <w:pPr>
+        <w:pStyle w:val="ListParagraph"/>
+        <w:numPr>
+          <w:ilvl w:val="0"/>
+          <w:numId w:val="6"/>
+        </w:numPr>
+      </w:pPr>
+      <w:proofErr w:type="spellStart"/>
+      <w:r>
+        <w:t>Menampilkan</w:t>
+      </w:r>
+      <w:proofErr w:type="spellEnd"/>
+      <w:r>
+        <w:t xml:space="preserve"> </w:t>
+      </w:r>
+      <w:proofErr w:type="spellStart"/>
+      <w:r>
+        <w:t>informasi</w:t>
+      </w:r>
+      <w:proofErr w:type="spellEnd"/>
+      <w:r>
+        <w:t xml:space="preserve"> </w:t>
+      </w:r>
+      <w:proofErr w:type="spellStart"/>
+      <w:r>
+        <w:t>umum</w:t>
+      </w:r>
+      <w:proofErr w:type="spellEnd"/>
+      <w:r>
+        <w:t xml:space="preserve"> </w:t>
+      </w:r>
+      <w:proofErr w:type="spellStart"/>
+      <w:r>
+        <w:t>tentang</w:t>
+      </w:r>
+      <w:proofErr w:type="spellEnd"/>
+      <w:r>
+        <w:t xml:space="preserve"> </w:t>
+      </w:r>
+      <w:proofErr w:type="spellStart"/>
+      <w:r>
+        <w:t>aplikasi</w:t>
+      </w:r>
+      <w:proofErr w:type="spellEnd"/>
+      <w:r>
+        <w:t xml:space="preserve">, </w:t>
+      </w:r>
+      <w:proofErr w:type="spellStart"/>
+      <w:r>
+        <w:t>seperti</w:t>
+      </w:r>
+      <w:proofErr w:type="spellEnd"/>
+      <w:r>
+        <w:t xml:space="preserve"> </w:t>
+      </w:r>
+      <w:r>
+        <w:t xml:space="preserve">kata say hi </w:t>
+      </w:r>
+      <w:proofErr w:type="spellStart"/>
+      <w:r>
+        <w:t>ke</w:t>
+      </w:r>
+      <w:proofErr w:type="spellEnd"/>
+      <w:r>
+        <w:t xml:space="preserve"> user</w:t>
+      </w:r>
+      <w:r>
+        <w:t xml:space="preserve">, </w:t>
+      </w:r>
+      <w:proofErr w:type="spellStart"/>
+      <w:r>
+        <w:t>menampilkan</w:t>
+      </w:r>
+      <w:proofErr w:type="spellEnd"/>
+      <w:r>
+        <w:t xml:space="preserve"> </w:t>
+      </w:r>
+      <w:proofErr w:type="spellStart"/>
+      <w:r>
+        <w:t>yg</w:t>
+      </w:r>
+      <w:proofErr w:type="spellEnd"/>
+      <w:r>
+        <w:t xml:space="preserve"> popular di app </w:t>
+      </w:r>
+      <w:proofErr w:type="spellStart"/>
+      <w:r>
+        <w:t>ini</w:t>
+      </w:r>
+      <w:proofErr w:type="spellEnd"/>
+      <w:r>
+        <w:t xml:space="preserve">, dan </w:t>
+      </w:r>
+      <w:r>
+        <w:t xml:space="preserve">List Dokter </w:t>
+      </w:r>
+      <w:proofErr w:type="spellStart"/>
+      <w:r>
+        <w:t>Populer</w:t>
+      </w:r>
+      <w:proofErr w:type="spellEnd"/>
+      <w:r>
+        <w:t>.</w:t>
+      </w:r>
+    </w:p>
+    <w:p>
+      <w:pPr>
+        <w:pStyle w:val="ListParagraph"/>
+        <w:ind w:left="1080"/>
+      </w:pPr>
+    </w:p>
+    <w:p>
+      <w:pPr>
+        <w:pStyle w:val="ListParagraph"/>
+        <w:numPr>
+          <w:ilvl w:val="0"/>
+          <w:numId w:val="5"/>
+        </w:numPr>
+        <w:rPr>
+          <w:b/>
+          <w:bCs/>
+        </w:rPr>
+      </w:pPr>
+      <w:proofErr w:type="spellStart"/>
+      <w:r>
+        <w:rPr>
+          <w:b/>
+          <w:bCs/>
+        </w:rPr>
+        <w:t>Meditasi</w:t>
+      </w:r>
+      <w:proofErr w:type="spellEnd"/>
+      <w:r>
+        <w:rPr>
+          <w:b/>
+          <w:bCs/>
+        </w:rPr>
+        <w:t>:</w:t>
+      </w:r>
+    </w:p>
+    <w:p>
+      <w:pPr>
+        <w:pStyle w:val="ListParagraph"/>
+        <w:numPr>
+          <w:ilvl w:val="0"/>
+          <w:numId w:val="6"/>
+        </w:numPr>
+      </w:pPr>
+      <w:proofErr w:type="spellStart"/>
+      <w:r>
+        <w:t>Menyediakan</w:t>
+      </w:r>
+      <w:proofErr w:type="spellEnd"/>
+      <w:r>
+        <w:t xml:space="preserve"> </w:t>
+      </w:r>
+      <w:proofErr w:type="spellStart"/>
+      <w:r>
+        <w:t>berbagai</w:t>
+      </w:r>
+      <w:proofErr w:type="spellEnd"/>
+      <w:r>
+        <w:t xml:space="preserve"> </w:t>
+      </w:r>
+      <w:proofErr w:type="spellStart"/>
+      <w:r>
+        <w:t>sesi</w:t>
+      </w:r>
+      <w:proofErr w:type="spellEnd"/>
+      <w:r>
+        <w:t xml:space="preserve"> </w:t>
+      </w:r>
+      <w:proofErr w:type="spellStart"/>
+      <w:r>
+        <w:t>meditasi</w:t>
+      </w:r>
+      <w:proofErr w:type="spellEnd"/>
+      <w:r>
+        <w:t xml:space="preserve"> yang </w:t>
+      </w:r>
+      <w:proofErr w:type="spellStart"/>
+      <w:r>
+        <w:t>dapat</w:t>
+      </w:r>
+      <w:proofErr w:type="spellEnd"/>
+      <w:r>
+        <w:t xml:space="preserve"> </w:t>
+      </w:r>
+      <w:proofErr w:type="spellStart"/>
+      <w:r>
+        <w:t>membantu</w:t>
+      </w:r>
+      <w:proofErr w:type="spellEnd"/>
+      <w:r>
+        <w:t xml:space="preserve"> </w:t>
+      </w:r>
+      <w:proofErr w:type="spellStart"/>
+      <w:r>
+        <w:t>mengurangi</w:t>
+      </w:r>
+      <w:proofErr w:type="spellEnd"/>
+      <w:r>
+        <w:t xml:space="preserve"> </w:t>
+      </w:r>
+      <w:proofErr w:type="spellStart"/>
+      <w:r>
+        <w:t>stres</w:t>
+      </w:r>
+      <w:proofErr w:type="spellEnd"/>
+      <w:r>
+        <w:t xml:space="preserve">, </w:t>
+      </w:r>
+      <w:proofErr w:type="spellStart"/>
+      <w:r>
+        <w:t>meningkatkan</w:t>
+      </w:r>
+      <w:proofErr w:type="spellEnd"/>
+      <w:r>
+        <w:t xml:space="preserve"> </w:t>
+      </w:r>
+      <w:proofErr w:type="spellStart"/>
+      <w:r>
+        <w:t>konsentrasi</w:t>
+      </w:r>
+      <w:proofErr w:type="spellEnd"/>
+      <w:r>
+        <w:t xml:space="preserve">, dan </w:t>
+      </w:r>
+      <w:proofErr w:type="spellStart"/>
+      <w:r>
+        <w:t>memperbaiki</w:t>
+      </w:r>
+      <w:proofErr w:type="spellEnd"/>
+      <w:r>
+        <w:t xml:space="preserve"> </w:t>
+      </w:r>
+      <w:proofErr w:type="spellStart"/>
+      <w:r>
+        <w:t>kesejahteraan</w:t>
+      </w:r>
+      <w:proofErr w:type="spellEnd"/>
+      <w:r>
+        <w:t xml:space="preserve"> mental.</w:t>
+      </w:r>
+      <w:r>
+        <w:tab/>
+      </w:r>
+    </w:p>
+    <w:p>
+      <w:pPr>
+        <w:pStyle w:val="ListParagraph"/>
+        <w:ind w:left="1080"/>
+      </w:pPr>
+    </w:p>
+    <w:p>
+      <w:pPr>
+        <w:pStyle w:val="ListParagraph"/>
+        <w:numPr>
+          <w:ilvl w:val="0"/>
+          <w:numId w:val="5"/>
+        </w:numPr>
+        <w:rPr>
+          <w:b/>
+          <w:bCs/>
+        </w:rPr>
+      </w:pPr>
+      <w:r>
+        <w:rPr>
+          <w:b/>
+          <w:bCs/>
+        </w:rPr>
+        <w:t>Quiz</w:t>
+      </w:r>
+    </w:p>
+    <w:p>
+      <w:pPr>
+        <w:pStyle w:val="ListParagraph"/>
+        <w:numPr>
+          <w:ilvl w:val="0"/>
+          <w:numId w:val="6"/>
+        </w:numPr>
+      </w:pPr>
+      <w:proofErr w:type="spellStart"/>
+      <w:r>
+        <w:t>Menawarkan</w:t>
+      </w:r>
+      <w:proofErr w:type="spellEnd"/>
+      <w:r>
+        <w:t xml:space="preserve"> </w:t>
+      </w:r>
+      <w:proofErr w:type="spellStart"/>
+      <w:r>
+        <w:t>berbagai</w:t>
+      </w:r>
+      <w:proofErr w:type="spellEnd"/>
+      <w:r>
+        <w:t xml:space="preserve"> </w:t>
+      </w:r>
+      <w:proofErr w:type="spellStart"/>
+      <w:r>
+        <w:t>kuis</w:t>
+      </w:r>
+      <w:proofErr w:type="spellEnd"/>
+      <w:r>
+        <w:t xml:space="preserve"> </w:t>
+      </w:r>
+      <w:proofErr w:type="spellStart"/>
+      <w:r>
+        <w:t>tentang</w:t>
+      </w:r>
+      <w:proofErr w:type="spellEnd"/>
+      <w:r>
+        <w:t xml:space="preserve"> </w:t>
+      </w:r>
+      <w:proofErr w:type="spellStart"/>
+      <w:r>
+        <w:t>bahasa</w:t>
+      </w:r>
+      <w:proofErr w:type="spellEnd"/>
+      <w:r>
+        <w:t xml:space="preserve">, </w:t>
+      </w:r>
+      <w:proofErr w:type="spellStart"/>
+      <w:r>
+        <w:t>kepribadian</w:t>
+      </w:r>
+      <w:proofErr w:type="spellEnd"/>
+      <w:r>
+        <w:t xml:space="preserve">, </w:t>
+      </w:r>
+      <w:proofErr w:type="spellStart"/>
+      <w:r>
+        <w:t>musik</w:t>
+      </w:r>
+      <w:proofErr w:type="spellEnd"/>
+      <w:r>
+        <w:t xml:space="preserve">, dan </w:t>
+      </w:r>
+      <w:proofErr w:type="spellStart"/>
+      <w:r>
+        <w:t>permainan</w:t>
+      </w:r>
+      <w:proofErr w:type="spellEnd"/>
+      <w:r>
+        <w:t>.</w:t>
+      </w:r>
+    </w:p>
+    <w:p>
+      <w:pPr>
+        <w:pStyle w:val="ListParagraph"/>
+        <w:numPr>
+          <w:ilvl w:val="0"/>
+          <w:numId w:val="6"/>
+        </w:numPr>
+      </w:pPr>
+      <w:proofErr w:type="spellStart"/>
+      <w:r>
+        <w:t>Pasien</w:t>
+      </w:r>
+      <w:proofErr w:type="spellEnd"/>
+      <w:r>
+        <w:t xml:space="preserve"> </w:t>
+      </w:r>
+      <w:proofErr w:type="spellStart"/>
+      <w:r>
+        <w:t>akan</w:t>
+      </w:r>
+      <w:proofErr w:type="spellEnd"/>
+      <w:r>
+        <w:t xml:space="preserve"> </w:t>
+      </w:r>
+      <w:proofErr w:type="spellStart"/>
+      <w:r>
+        <w:t>diberikan</w:t>
+      </w:r>
+      <w:proofErr w:type="spellEnd"/>
+      <w:r>
+        <w:t xml:space="preserve"> </w:t>
+      </w:r>
+      <w:proofErr w:type="spellStart"/>
+      <w:r>
+        <w:t>pilihan</w:t>
+      </w:r>
+      <w:proofErr w:type="spellEnd"/>
+      <w:r>
+        <w:t xml:space="preserve"> </w:t>
+      </w:r>
+      <w:proofErr w:type="spellStart"/>
+      <w:r>
+        <w:t>jawaban</w:t>
+      </w:r>
+      <w:proofErr w:type="spellEnd"/>
+      <w:r>
+        <w:t xml:space="preserve"> yang </w:t>
+      </w:r>
+      <w:proofErr w:type="spellStart"/>
+      <w:r>
+        <w:t>relevan</w:t>
+      </w:r>
+      <w:proofErr w:type="spellEnd"/>
+      <w:r>
+        <w:t xml:space="preserve"> </w:t>
+      </w:r>
+      <w:proofErr w:type="spellStart"/>
+      <w:r>
+        <w:t>dengan</w:t>
+      </w:r>
+      <w:proofErr w:type="spellEnd"/>
+      <w:r>
+        <w:t xml:space="preserve"> </w:t>
+      </w:r>
+      <w:proofErr w:type="spellStart"/>
+      <w:r>
+        <w:t>setiap</w:t>
+      </w:r>
+      <w:proofErr w:type="spellEnd"/>
+      <w:r>
+        <w:t xml:space="preserve"> </w:t>
+      </w:r>
+      <w:proofErr w:type="spellStart"/>
+      <w:r>
+        <w:t>pertanyaan</w:t>
+      </w:r>
+      <w:proofErr w:type="spellEnd"/>
+      <w:r>
+        <w:t>.</w:t>
+      </w:r>
+    </w:p>
+    <w:p>
+      <w:pPr>
+        <w:pStyle w:val="ListParagraph"/>
+        <w:numPr>
+          <w:ilvl w:val="0"/>
+          <w:numId w:val="6"/>
+        </w:numPr>
+      </w:pPr>
+      <w:proofErr w:type="spellStart"/>
+      <w:r>
+        <w:t>Setelah</w:t>
+      </w:r>
+      <w:proofErr w:type="spellEnd"/>
+      <w:r>
+        <w:t xml:space="preserve"> </w:t>
+      </w:r>
+      <w:proofErr w:type="spellStart"/>
+      <w:r>
+        <w:t>menyelesaikan</w:t>
+      </w:r>
+      <w:proofErr w:type="spellEnd"/>
+      <w:r>
+        <w:t xml:space="preserve"> </w:t>
+      </w:r>
+      <w:proofErr w:type="spellStart"/>
+      <w:r>
+        <w:t>kuis</w:t>
+      </w:r>
+      <w:proofErr w:type="spellEnd"/>
+      <w:r>
+        <w:t xml:space="preserve">, </w:t>
+      </w:r>
+      <w:proofErr w:type="spellStart"/>
+      <w:r>
+        <w:t>aplikasi</w:t>
+      </w:r>
+      <w:proofErr w:type="spellEnd"/>
+      <w:r>
+        <w:t xml:space="preserve"> </w:t>
+      </w:r>
+      <w:proofErr w:type="spellStart"/>
+      <w:r>
+        <w:t>akan</w:t>
+      </w:r>
+      <w:proofErr w:type="spellEnd"/>
+      <w:r>
+        <w:t xml:space="preserve"> </w:t>
+      </w:r>
+      <w:proofErr w:type="spellStart"/>
+      <w:r>
+        <w:t>memberikan</w:t>
+      </w:r>
+      <w:proofErr w:type="spellEnd"/>
+      <w:r>
+        <w:t xml:space="preserve"> </w:t>
+      </w:r>
+      <w:proofErr w:type="spellStart"/>
+      <w:r>
+        <w:t>hasil</w:t>
+      </w:r>
+      <w:proofErr w:type="spellEnd"/>
+      <w:r>
+        <w:t xml:space="preserve"> </w:t>
+      </w:r>
+      <w:proofErr w:type="spellStart"/>
+      <w:r>
+        <w:t>kesimpulan</w:t>
+      </w:r>
+      <w:proofErr w:type="spellEnd"/>
+      <w:r>
+        <w:t xml:space="preserve"> </w:t>
+      </w:r>
+      <w:proofErr w:type="spellStart"/>
+      <w:r>
+        <w:t>berdasarkan</w:t>
+      </w:r>
+      <w:proofErr w:type="spellEnd"/>
+      <w:r>
+        <w:t xml:space="preserve"> </w:t>
+      </w:r>
+      <w:proofErr w:type="spellStart"/>
+      <w:r>
+        <w:t>pilihan</w:t>
+      </w:r>
+      <w:proofErr w:type="spellEnd"/>
+      <w:r>
+        <w:t xml:space="preserve"> yang </w:t>
+      </w:r>
+      <w:proofErr w:type="spellStart"/>
+      <w:r>
+        <w:t>dibuat</w:t>
+      </w:r>
+      <w:proofErr w:type="spellEnd"/>
+      <w:r>
+        <w:t xml:space="preserve"> oleh </w:t>
+      </w:r>
+      <w:proofErr w:type="spellStart"/>
+      <w:r>
+        <w:t>pasien</w:t>
+      </w:r>
+      <w:proofErr w:type="spellEnd"/>
+      <w:r>
+        <w:t>.</w:t>
+      </w:r>
+    </w:p>
+    <w:p>
+      <w:pPr>
+        <w:pStyle w:val="ListParagraph"/>
+        <w:numPr>
+          <w:ilvl w:val="0"/>
+          <w:numId w:val="6"/>
+        </w:numPr>
+      </w:pPr>
+      <w:r>
+        <w:t xml:space="preserve">Hasil </w:t>
+      </w:r>
+      <w:proofErr w:type="spellStart"/>
+      <w:r>
+        <w:t>kesimpulan</w:t>
+      </w:r>
+      <w:proofErr w:type="spellEnd"/>
+      <w:r>
+        <w:t xml:space="preserve"> </w:t>
+      </w:r>
+      <w:proofErr w:type="spellStart"/>
+      <w:r>
+        <w:t>ini</w:t>
+      </w:r>
+      <w:proofErr w:type="spellEnd"/>
+      <w:r>
+        <w:t xml:space="preserve"> </w:t>
+      </w:r>
+      <w:proofErr w:type="spellStart"/>
+      <w:r>
+        <w:t>dapat</w:t>
+      </w:r>
+      <w:proofErr w:type="spellEnd"/>
+      <w:r>
+        <w:t xml:space="preserve"> </w:t>
+      </w:r>
+      <w:proofErr w:type="spellStart"/>
+      <w:r>
+        <w:t>membantu</w:t>
+      </w:r>
+      <w:proofErr w:type="spellEnd"/>
+      <w:r>
+        <w:t xml:space="preserve"> </w:t>
+      </w:r>
+      <w:proofErr w:type="spellStart"/>
+      <w:r>
+        <w:t>pasien</w:t>
+      </w:r>
+      <w:proofErr w:type="spellEnd"/>
+      <w:r>
+        <w:t xml:space="preserve"> </w:t>
+      </w:r>
+      <w:proofErr w:type="spellStart"/>
+      <w:r>
+        <w:t>memahami</w:t>
+      </w:r>
+      <w:proofErr w:type="spellEnd"/>
+      <w:r>
+        <w:t xml:space="preserve"> </w:t>
+      </w:r>
+      <w:proofErr w:type="spellStart"/>
+      <w:r>
+        <w:t>karakteristik</w:t>
+      </w:r>
+      <w:proofErr w:type="spellEnd"/>
+      <w:r>
+        <w:t xml:space="preserve"> </w:t>
+      </w:r>
+      <w:proofErr w:type="spellStart"/>
+      <w:r>
+        <w:t>mereka</w:t>
+      </w:r>
+      <w:proofErr w:type="spellEnd"/>
+      <w:r>
+        <w:t xml:space="preserve"> </w:t>
+      </w:r>
+      <w:proofErr w:type="spellStart"/>
+      <w:r>
+        <w:t>sendiri</w:t>
+      </w:r>
+      <w:proofErr w:type="spellEnd"/>
+      <w:r>
+        <w:t xml:space="preserve"> dan </w:t>
+      </w:r>
+      <w:proofErr w:type="spellStart"/>
+      <w:r>
+        <w:t>memberikan</w:t>
+      </w:r>
+      <w:proofErr w:type="spellEnd"/>
+      <w:r>
+        <w:t xml:space="preserve"> </w:t>
+      </w:r>
+      <w:proofErr w:type="spellStart"/>
+      <w:r>
+        <w:t>wawasan</w:t>
+      </w:r>
+      <w:proofErr w:type="spellEnd"/>
+      <w:r>
+        <w:t xml:space="preserve"> </w:t>
+      </w:r>
+      <w:proofErr w:type="spellStart"/>
+      <w:r>
+        <w:t>baru</w:t>
+      </w:r>
+      <w:proofErr w:type="spellEnd"/>
+      <w:r>
+        <w:t xml:space="preserve"> </w:t>
+      </w:r>
+      <w:proofErr w:type="spellStart"/>
+      <w:r>
+        <w:t>tentang</w:t>
+      </w:r>
+      <w:proofErr w:type="spellEnd"/>
+      <w:r>
+        <w:t xml:space="preserve"> </w:t>
+      </w:r>
+      <w:proofErr w:type="spellStart"/>
+      <w:r>
+        <w:t>kepribadian</w:t>
+      </w:r>
+      <w:proofErr w:type="spellEnd"/>
+      <w:r>
+        <w:t xml:space="preserve"> dan </w:t>
+      </w:r>
+      <w:proofErr w:type="spellStart"/>
+      <w:r>
+        <w:t>minat</w:t>
+      </w:r>
+      <w:proofErr w:type="spellEnd"/>
+      <w:r>
+        <w:t xml:space="preserve"> </w:t>
+      </w:r>
+      <w:proofErr w:type="spellStart"/>
+      <w:r>
+        <w:t>mereka</w:t>
+      </w:r>
+      <w:proofErr w:type="spellEnd"/>
+      <w:r>
+        <w:t>.</w:t>
+      </w:r>
+    </w:p>
+    <w:p>
+      <w:pPr>
+        <w:pStyle w:val="ListParagraph"/>
+      </w:pPr>
+    </w:p>
+    <w:p>
+      <w:pPr>
+        <w:pStyle w:val="Heading3"/>
+        <w:rPr>
+          <w:b/>
+          <w:bCs/>
+        </w:rPr>
+      </w:pPr>
+      <w:proofErr w:type="spellStart"/>
+      <w:r>
+        <w:rPr>
+          <w:b/>
+          <w:bCs/>
+        </w:rPr>
+        <w:lastRenderedPageBreak/>
+        <w:t>Tampilan</w:t>
+      </w:r>
+      <w:proofErr w:type="spellEnd"/>
+      <w:r>
+        <w:rPr>
+          <w:b/>
+          <w:bCs/>
+        </w:rPr>
+        <w:t xml:space="preserve"> Dokter:</w:t>
+      </w:r>
+    </w:p>
     <w:p/>
     <w:p/>
     <w:sectPr>
@@ -914,6 +1696,641 @@
     </w:sectPr>
   </w:body>
 </w:document>
+</file>
+
+<file path=word/numbering.xml><?xml version="1.0" encoding="utf-8"?>
+<w:numbering xmlns:wpc="http://schemas.microsoft.com/office/word/2010/wordprocessingCanvas" xmlns:cx="http://schemas.microsoft.com/office/drawing/2014/chartex" xmlns:cx1="http://schemas.microsoft.com/office/drawing/2015/9/8/chartex" xmlns:cx2="http://schemas.microsoft.com/office/drawing/2015/10/21/chartex" xmlns:cx3="http://schemas.microsoft.com/office/drawing/2016/5/9/chartex" xmlns:cx4="http://schemas.microsoft.com/office/drawing/2016/5/10/chartex" xmlns:cx5="http://schemas.microsoft.com/office/drawing/2016/5/11/chartex" xmlns:cx6="http://schemas.microsoft.com/office/drawing/2016/5/12/chartex" xmlns:cx7="http://schemas.microsoft.com/office/drawing/2016/5/13/chartex" xmlns:cx8="http://schemas.microsoft.com/office/drawing/2016/5/14/chartex" xmlns:mc="http://schemas.openxmlformats.org/markup-compatibility/2006" xmlns:aink="http://schemas.microsoft.com/office/drawing/2016/ink" xmlns:am3d="http://schemas.microsoft.com/office/drawing/2017/model3d" xmlns:o="urn:schemas-microsoft-com:office:office" xmlns:oel="http://schemas.microsoft.com/office/2019/extlst" xmlns:r="http://schemas.openxmlformats.org/officeDocument/2006/relationships" xmlns:m="http://schemas.openxmlformats.org/officeDocument/2006/math" xmlns:v="urn:schemas-microsoft-com:vml" xmlns:wp14="http://schemas.microsoft.com/office/word/2010/wordprocessingDrawing" xmlns:wp="http://schemas.openxmlformats.org/drawingml/2006/wordprocessingDrawing" xmlns:w10="urn:schemas-microsoft-com:office:word" xmlns:w="http://schemas.openxmlformats.org/wordprocessingml/2006/main" xmlns:w14="http://schemas.microsoft.com/office/word/2010/wordml" xmlns:w15="http://schemas.microsoft.com/office/word/2012/wordml" xmlns:w16cex="http://schemas.microsoft.com/office/word/2018/wordml/cex" xmlns:w16cid="http://schemas.microsoft.com/office/word/2016/wordml/cid" xmlns:w16="http://schemas.microsoft.com/office/word/2018/wordml" xmlns:w16sdtdh="http://schemas.microsoft.com/office/word/2020/wordml/sdtdatahash" xmlns:w16se="http://schemas.microsoft.com/office/word/2015/wordml/symex" xmlns:wpg="http://schemas.microsoft.com/office/word/2010/wordprocessingGroup" xmlns:wpi="http://schemas.microsoft.com/office/word/2010/wordprocessingInk" xmlns:wne="http://schemas.microsoft.com/office/word/2006/wordml" xmlns:wps="http://schemas.microsoft.com/office/word/2010/wordprocessingShape" mc:Ignorable="w14 w15 w16se w16cid w16 w16cex w16sdtdh wp14">
+  <w:abstractNum w:abstractNumId="0" w15:restartNumberingAfterBreak="0">
+    <w:nsid w:val="11407EF5"/>
+    <w:multiLevelType w:val="hybridMultilevel"/>
+    <w:tmpl w:val="3984F546"/>
+    <w:lvl w:ilvl="0" w:tplc="EC366968">
+      <w:start w:val="1"/>
+      <w:numFmt w:val="upperLetter"/>
+      <w:lvlText w:val="%1."/>
+      <w:lvlJc w:val="left"/>
+      <w:pPr>
+        <w:ind w:left="1080" w:hanging="360"/>
+      </w:pPr>
+      <w:rPr>
+        <w:rFonts w:hint="default"/>
+      </w:rPr>
+    </w:lvl>
+    <w:lvl w:ilvl="1" w:tplc="38090019" w:tentative="1">
+      <w:start w:val="1"/>
+      <w:numFmt w:val="lowerLetter"/>
+      <w:lvlText w:val="%2."/>
+      <w:lvlJc w:val="left"/>
+      <w:pPr>
+        <w:ind w:left="1800" w:hanging="360"/>
+      </w:pPr>
+    </w:lvl>
+    <w:lvl w:ilvl="2" w:tplc="3809001B" w:tentative="1">
+      <w:start w:val="1"/>
+      <w:numFmt w:val="lowerRoman"/>
+      <w:lvlText w:val="%3."/>
+      <w:lvlJc w:val="right"/>
+      <w:pPr>
+        <w:ind w:left="2520" w:hanging="180"/>
+      </w:pPr>
+    </w:lvl>
+    <w:lvl w:ilvl="3" w:tplc="3809000F" w:tentative="1">
+      <w:start w:val="1"/>
+      <w:numFmt w:val="decimal"/>
+      <w:lvlText w:val="%4."/>
+      <w:lvlJc w:val="left"/>
+      <w:pPr>
+        <w:ind w:left="3240" w:hanging="360"/>
+      </w:pPr>
+    </w:lvl>
+    <w:lvl w:ilvl="4" w:tplc="38090019" w:tentative="1">
+      <w:start w:val="1"/>
+      <w:numFmt w:val="lowerLetter"/>
+      <w:lvlText w:val="%5."/>
+      <w:lvlJc w:val="left"/>
+      <w:pPr>
+        <w:ind w:left="3960" w:hanging="360"/>
+      </w:pPr>
+    </w:lvl>
+    <w:lvl w:ilvl="5" w:tplc="3809001B" w:tentative="1">
+      <w:start w:val="1"/>
+      <w:numFmt w:val="lowerRoman"/>
+      <w:lvlText w:val="%6."/>
+      <w:lvlJc w:val="right"/>
+      <w:pPr>
+        <w:ind w:left="4680" w:hanging="180"/>
+      </w:pPr>
+    </w:lvl>
+    <w:lvl w:ilvl="6" w:tplc="3809000F" w:tentative="1">
+      <w:start w:val="1"/>
+      <w:numFmt w:val="decimal"/>
+      <w:lvlText w:val="%7."/>
+      <w:lvlJc w:val="left"/>
+      <w:pPr>
+        <w:ind w:left="5400" w:hanging="360"/>
+      </w:pPr>
+    </w:lvl>
+    <w:lvl w:ilvl="7" w:tplc="38090019" w:tentative="1">
+      <w:start w:val="1"/>
+      <w:numFmt w:val="lowerLetter"/>
+      <w:lvlText w:val="%8."/>
+      <w:lvlJc w:val="left"/>
+      <w:pPr>
+        <w:ind w:left="6120" w:hanging="360"/>
+      </w:pPr>
+    </w:lvl>
+    <w:lvl w:ilvl="8" w:tplc="3809001B" w:tentative="1">
+      <w:start w:val="1"/>
+      <w:numFmt w:val="lowerRoman"/>
+      <w:lvlText w:val="%9."/>
+      <w:lvlJc w:val="right"/>
+      <w:pPr>
+        <w:ind w:left="6840" w:hanging="180"/>
+      </w:pPr>
+    </w:lvl>
+  </w:abstractNum>
+  <w:abstractNum w:abstractNumId="1" w15:restartNumberingAfterBreak="0">
+    <w:nsid w:val="20F81056"/>
+    <w:multiLevelType w:val="multilevel"/>
+    <w:tmpl w:val="EC66C06A"/>
+    <w:lvl w:ilvl="0">
+      <w:start w:val="1"/>
+      <w:numFmt w:val="bullet"/>
+      <w:lvlText w:val=""/>
+      <w:lvlJc w:val="left"/>
+      <w:pPr>
+        <w:tabs>
+          <w:tab w:val="num" w:pos="720"/>
+        </w:tabs>
+        <w:ind w:left="720" w:hanging="360"/>
+      </w:pPr>
+      <w:rPr>
+        <w:rFonts w:ascii="Symbol" w:hAnsi="Symbol" w:hint="default"/>
+        <w:sz w:val="20"/>
+      </w:rPr>
+    </w:lvl>
+    <w:lvl w:ilvl="1" w:tentative="1">
+      <w:start w:val="1"/>
+      <w:numFmt w:val="bullet"/>
+      <w:lvlText w:val=""/>
+      <w:lvlJc w:val="left"/>
+      <w:pPr>
+        <w:tabs>
+          <w:tab w:val="num" w:pos="1440"/>
+        </w:tabs>
+        <w:ind w:left="1440" w:hanging="360"/>
+      </w:pPr>
+      <w:rPr>
+        <w:rFonts w:ascii="Symbol" w:hAnsi="Symbol" w:hint="default"/>
+        <w:sz w:val="20"/>
+      </w:rPr>
+    </w:lvl>
+    <w:lvl w:ilvl="2" w:tentative="1">
+      <w:start w:val="1"/>
+      <w:numFmt w:val="bullet"/>
+      <w:lvlText w:val=""/>
+      <w:lvlJc w:val="left"/>
+      <w:pPr>
+        <w:tabs>
+          <w:tab w:val="num" w:pos="2160"/>
+        </w:tabs>
+        <w:ind w:left="2160" w:hanging="360"/>
+      </w:pPr>
+      <w:rPr>
+        <w:rFonts w:ascii="Symbol" w:hAnsi="Symbol" w:hint="default"/>
+        <w:sz w:val="20"/>
+      </w:rPr>
+    </w:lvl>
+    <w:lvl w:ilvl="3" w:tentative="1">
+      <w:start w:val="1"/>
+      <w:numFmt w:val="bullet"/>
+      <w:lvlText w:val=""/>
+      <w:lvlJc w:val="left"/>
+      <w:pPr>
+        <w:tabs>
+          <w:tab w:val="num" w:pos="2880"/>
+        </w:tabs>
+        <w:ind w:left="2880" w:hanging="360"/>
+      </w:pPr>
+      <w:rPr>
+        <w:rFonts w:ascii="Symbol" w:hAnsi="Symbol" w:hint="default"/>
+        <w:sz w:val="20"/>
+      </w:rPr>
+    </w:lvl>
+    <w:lvl w:ilvl="4" w:tentative="1">
+      <w:start w:val="1"/>
+      <w:numFmt w:val="bullet"/>
+      <w:lvlText w:val=""/>
+      <w:lvlJc w:val="left"/>
+      <w:pPr>
+        <w:tabs>
+          <w:tab w:val="num" w:pos="3600"/>
+        </w:tabs>
+        <w:ind w:left="3600" w:hanging="360"/>
+      </w:pPr>
+      <w:rPr>
+        <w:rFonts w:ascii="Symbol" w:hAnsi="Symbol" w:hint="default"/>
+        <w:sz w:val="20"/>
+      </w:rPr>
+    </w:lvl>
+    <w:lvl w:ilvl="5" w:tentative="1">
+      <w:start w:val="1"/>
+      <w:numFmt w:val="bullet"/>
+      <w:lvlText w:val=""/>
+      <w:lvlJc w:val="left"/>
+      <w:pPr>
+        <w:tabs>
+          <w:tab w:val="num" w:pos="4320"/>
+        </w:tabs>
+        <w:ind w:left="4320" w:hanging="360"/>
+      </w:pPr>
+      <w:rPr>
+        <w:rFonts w:ascii="Symbol" w:hAnsi="Symbol" w:hint="default"/>
+        <w:sz w:val="20"/>
+      </w:rPr>
+    </w:lvl>
+    <w:lvl w:ilvl="6" w:tentative="1">
+      <w:start w:val="1"/>
+      <w:numFmt w:val="bullet"/>
+      <w:lvlText w:val=""/>
+      <w:lvlJc w:val="left"/>
+      <w:pPr>
+        <w:tabs>
+          <w:tab w:val="num" w:pos="5040"/>
+        </w:tabs>
+        <w:ind w:left="5040" w:hanging="360"/>
+      </w:pPr>
+      <w:rPr>
+        <w:rFonts w:ascii="Symbol" w:hAnsi="Symbol" w:hint="default"/>
+        <w:sz w:val="20"/>
+      </w:rPr>
+    </w:lvl>
+    <w:lvl w:ilvl="7" w:tentative="1">
+      <w:start w:val="1"/>
+      <w:numFmt w:val="bullet"/>
+      <w:lvlText w:val=""/>
+      <w:lvlJc w:val="left"/>
+      <w:pPr>
+        <w:tabs>
+          <w:tab w:val="num" w:pos="5760"/>
+        </w:tabs>
+        <w:ind w:left="5760" w:hanging="360"/>
+      </w:pPr>
+      <w:rPr>
+        <w:rFonts w:ascii="Symbol" w:hAnsi="Symbol" w:hint="default"/>
+        <w:sz w:val="20"/>
+      </w:rPr>
+    </w:lvl>
+    <w:lvl w:ilvl="8" w:tentative="1">
+      <w:start w:val="1"/>
+      <w:numFmt w:val="bullet"/>
+      <w:lvlText w:val=""/>
+      <w:lvlJc w:val="left"/>
+      <w:pPr>
+        <w:tabs>
+          <w:tab w:val="num" w:pos="6480"/>
+        </w:tabs>
+        <w:ind w:left="6480" w:hanging="360"/>
+      </w:pPr>
+      <w:rPr>
+        <w:rFonts w:ascii="Symbol" w:hAnsi="Symbol" w:hint="default"/>
+        <w:sz w:val="20"/>
+      </w:rPr>
+    </w:lvl>
+  </w:abstractNum>
+  <w:abstractNum w:abstractNumId="2" w15:restartNumberingAfterBreak="0">
+    <w:nsid w:val="33347CC8"/>
+    <w:multiLevelType w:val="hybridMultilevel"/>
+    <w:tmpl w:val="8DAEDA2C"/>
+    <w:lvl w:ilvl="0" w:tplc="38090015">
+      <w:start w:val="1"/>
+      <w:numFmt w:val="upperLetter"/>
+      <w:lvlText w:val="%1."/>
+      <w:lvlJc w:val="left"/>
+      <w:pPr>
+        <w:ind w:left="720" w:hanging="360"/>
+      </w:pPr>
+      <w:rPr>
+        <w:rFonts w:hint="default"/>
+      </w:rPr>
+    </w:lvl>
+    <w:lvl w:ilvl="1" w:tplc="38090019" w:tentative="1">
+      <w:start w:val="1"/>
+      <w:numFmt w:val="lowerLetter"/>
+      <w:lvlText w:val="%2."/>
+      <w:lvlJc w:val="left"/>
+      <w:pPr>
+        <w:ind w:left="1440" w:hanging="360"/>
+      </w:pPr>
+    </w:lvl>
+    <w:lvl w:ilvl="2" w:tplc="3809001B" w:tentative="1">
+      <w:start w:val="1"/>
+      <w:numFmt w:val="lowerRoman"/>
+      <w:lvlText w:val="%3."/>
+      <w:lvlJc w:val="right"/>
+      <w:pPr>
+        <w:ind w:left="2160" w:hanging="180"/>
+      </w:pPr>
+    </w:lvl>
+    <w:lvl w:ilvl="3" w:tplc="3809000F" w:tentative="1">
+      <w:start w:val="1"/>
+      <w:numFmt w:val="decimal"/>
+      <w:lvlText w:val="%4."/>
+      <w:lvlJc w:val="left"/>
+      <w:pPr>
+        <w:ind w:left="2880" w:hanging="360"/>
+      </w:pPr>
+    </w:lvl>
+    <w:lvl w:ilvl="4" w:tplc="38090019" w:tentative="1">
+      <w:start w:val="1"/>
+      <w:numFmt w:val="lowerLetter"/>
+      <w:lvlText w:val="%5."/>
+      <w:lvlJc w:val="left"/>
+      <w:pPr>
+        <w:ind w:left="3600" w:hanging="360"/>
+      </w:pPr>
+    </w:lvl>
+    <w:lvl w:ilvl="5" w:tplc="3809001B" w:tentative="1">
+      <w:start w:val="1"/>
+      <w:numFmt w:val="lowerRoman"/>
+      <w:lvlText w:val="%6."/>
+      <w:lvlJc w:val="right"/>
+      <w:pPr>
+        <w:ind w:left="4320" w:hanging="180"/>
+      </w:pPr>
+    </w:lvl>
+    <w:lvl w:ilvl="6" w:tplc="3809000F" w:tentative="1">
+      <w:start w:val="1"/>
+      <w:numFmt w:val="decimal"/>
+      <w:lvlText w:val="%7."/>
+      <w:lvlJc w:val="left"/>
+      <w:pPr>
+        <w:ind w:left="5040" w:hanging="360"/>
+      </w:pPr>
+    </w:lvl>
+    <w:lvl w:ilvl="7" w:tplc="38090019" w:tentative="1">
+      <w:start w:val="1"/>
+      <w:numFmt w:val="lowerLetter"/>
+      <w:lvlText w:val="%8."/>
+      <w:lvlJc w:val="left"/>
+      <w:pPr>
+        <w:ind w:left="5760" w:hanging="360"/>
+      </w:pPr>
+    </w:lvl>
+    <w:lvl w:ilvl="8" w:tplc="3809001B" w:tentative="1">
+      <w:start w:val="1"/>
+      <w:numFmt w:val="lowerRoman"/>
+      <w:lvlText w:val="%9."/>
+      <w:lvlJc w:val="right"/>
+      <w:pPr>
+        <w:ind w:left="6480" w:hanging="180"/>
+      </w:pPr>
+    </w:lvl>
+  </w:abstractNum>
+  <w:abstractNum w:abstractNumId="3" w15:restartNumberingAfterBreak="0">
+    <w:nsid w:val="42F043B3"/>
+    <w:multiLevelType w:val="hybridMultilevel"/>
+    <w:tmpl w:val="E0C80A16"/>
+    <w:lvl w:ilvl="0" w:tplc="3809000F">
+      <w:start w:val="1"/>
+      <w:numFmt w:val="decimal"/>
+      <w:lvlText w:val="%1."/>
+      <w:lvlJc w:val="left"/>
+      <w:pPr>
+        <w:ind w:left="720" w:hanging="360"/>
+      </w:pPr>
+    </w:lvl>
+    <w:lvl w:ilvl="1" w:tplc="38090019" w:tentative="1">
+      <w:start w:val="1"/>
+      <w:numFmt w:val="lowerLetter"/>
+      <w:lvlText w:val="%2."/>
+      <w:lvlJc w:val="left"/>
+      <w:pPr>
+        <w:ind w:left="1440" w:hanging="360"/>
+      </w:pPr>
+    </w:lvl>
+    <w:lvl w:ilvl="2" w:tplc="3809001B" w:tentative="1">
+      <w:start w:val="1"/>
+      <w:numFmt w:val="lowerRoman"/>
+      <w:lvlText w:val="%3."/>
+      <w:lvlJc w:val="right"/>
+      <w:pPr>
+        <w:ind w:left="2160" w:hanging="180"/>
+      </w:pPr>
+    </w:lvl>
+    <w:lvl w:ilvl="3" w:tplc="3809000F" w:tentative="1">
+      <w:start w:val="1"/>
+      <w:numFmt w:val="decimal"/>
+      <w:lvlText w:val="%4."/>
+      <w:lvlJc w:val="left"/>
+      <w:pPr>
+        <w:ind w:left="2880" w:hanging="360"/>
+      </w:pPr>
+    </w:lvl>
+    <w:lvl w:ilvl="4" w:tplc="38090019" w:tentative="1">
+      <w:start w:val="1"/>
+      <w:numFmt w:val="lowerLetter"/>
+      <w:lvlText w:val="%5."/>
+      <w:lvlJc w:val="left"/>
+      <w:pPr>
+        <w:ind w:left="3600" w:hanging="360"/>
+      </w:pPr>
+    </w:lvl>
+    <w:lvl w:ilvl="5" w:tplc="3809001B" w:tentative="1">
+      <w:start w:val="1"/>
+      <w:numFmt w:val="lowerRoman"/>
+      <w:lvlText w:val="%6."/>
+      <w:lvlJc w:val="right"/>
+      <w:pPr>
+        <w:ind w:left="4320" w:hanging="180"/>
+      </w:pPr>
+    </w:lvl>
+    <w:lvl w:ilvl="6" w:tplc="3809000F" w:tentative="1">
+      <w:start w:val="1"/>
+      <w:numFmt w:val="decimal"/>
+      <w:lvlText w:val="%7."/>
+      <w:lvlJc w:val="left"/>
+      <w:pPr>
+        <w:ind w:left="5040" w:hanging="360"/>
+      </w:pPr>
+    </w:lvl>
+    <w:lvl w:ilvl="7" w:tplc="38090019" w:tentative="1">
+      <w:start w:val="1"/>
+      <w:numFmt w:val="lowerLetter"/>
+      <w:lvlText w:val="%8."/>
+      <w:lvlJc w:val="left"/>
+      <w:pPr>
+        <w:ind w:left="5760" w:hanging="360"/>
+      </w:pPr>
+    </w:lvl>
+    <w:lvl w:ilvl="8" w:tplc="3809001B" w:tentative="1">
+      <w:start w:val="1"/>
+      <w:numFmt w:val="lowerRoman"/>
+      <w:lvlText w:val="%9."/>
+      <w:lvlJc w:val="right"/>
+      <w:pPr>
+        <w:ind w:left="6480" w:hanging="180"/>
+      </w:pPr>
+    </w:lvl>
+  </w:abstractNum>
+  <w:abstractNum w:abstractNumId="4" w15:restartNumberingAfterBreak="0">
+    <w:nsid w:val="44DB479D"/>
+    <w:multiLevelType w:val="hybridMultilevel"/>
+    <w:tmpl w:val="9790D3C8"/>
+    <w:lvl w:ilvl="0" w:tplc="5C78BCC6">
+      <w:start w:val="2"/>
+      <w:numFmt w:val="bullet"/>
+      <w:lvlText w:val="-"/>
+      <w:lvlJc w:val="left"/>
+      <w:pPr>
+        <w:ind w:left="1080" w:hanging="360"/>
+      </w:pPr>
+      <w:rPr>
+        <w:rFonts w:ascii="Calibri" w:eastAsiaTheme="minorEastAsia" w:hAnsi="Calibri" w:cs="Calibri" w:hint="default"/>
+      </w:rPr>
+    </w:lvl>
+    <w:lvl w:ilvl="1" w:tplc="38090003" w:tentative="1">
+      <w:start w:val="1"/>
+      <w:numFmt w:val="bullet"/>
+      <w:lvlText w:val="o"/>
+      <w:lvlJc w:val="left"/>
+      <w:pPr>
+        <w:ind w:left="1800" w:hanging="360"/>
+      </w:pPr>
+      <w:rPr>
+        <w:rFonts w:ascii="Courier New" w:hAnsi="Courier New" w:cs="Courier New" w:hint="default"/>
+      </w:rPr>
+    </w:lvl>
+    <w:lvl w:ilvl="2" w:tplc="38090005" w:tentative="1">
+      <w:start w:val="1"/>
+      <w:numFmt w:val="bullet"/>
+      <w:lvlText w:val=""/>
+      <w:lvlJc w:val="left"/>
+      <w:pPr>
+        <w:ind w:left="2520" w:hanging="360"/>
+      </w:pPr>
+      <w:rPr>
+        <w:rFonts w:ascii="Wingdings" w:hAnsi="Wingdings" w:hint="default"/>
+      </w:rPr>
+    </w:lvl>
+    <w:lvl w:ilvl="3" w:tplc="38090001" w:tentative="1">
+      <w:start w:val="1"/>
+      <w:numFmt w:val="bullet"/>
+      <w:lvlText w:val=""/>
+      <w:lvlJc w:val="left"/>
+      <w:pPr>
+        <w:ind w:left="3240" w:hanging="360"/>
+      </w:pPr>
+      <w:rPr>
+        <w:rFonts w:ascii="Symbol" w:hAnsi="Symbol" w:hint="default"/>
+      </w:rPr>
+    </w:lvl>
+    <w:lvl w:ilvl="4" w:tplc="38090003" w:tentative="1">
+      <w:start w:val="1"/>
+      <w:numFmt w:val="bullet"/>
+      <w:lvlText w:val="o"/>
+      <w:lvlJc w:val="left"/>
+      <w:pPr>
+        <w:ind w:left="3960" w:hanging="360"/>
+      </w:pPr>
+      <w:rPr>
+        <w:rFonts w:ascii="Courier New" w:hAnsi="Courier New" w:cs="Courier New" w:hint="default"/>
+      </w:rPr>
+    </w:lvl>
+    <w:lvl w:ilvl="5" w:tplc="38090005" w:tentative="1">
+      <w:start w:val="1"/>
+      <w:numFmt w:val="bullet"/>
+      <w:lvlText w:val=""/>
+      <w:lvlJc w:val="left"/>
+      <w:pPr>
+        <w:ind w:left="4680" w:hanging="360"/>
+      </w:pPr>
+      <w:rPr>
+        <w:rFonts w:ascii="Wingdings" w:hAnsi="Wingdings" w:hint="default"/>
+      </w:rPr>
+    </w:lvl>
+    <w:lvl w:ilvl="6" w:tplc="38090001" w:tentative="1">
+      <w:start w:val="1"/>
+      <w:numFmt w:val="bullet"/>
+      <w:lvlText w:val=""/>
+      <w:lvlJc w:val="left"/>
+      <w:pPr>
+        <w:ind w:left="5400" w:hanging="360"/>
+      </w:pPr>
+      <w:rPr>
+        <w:rFonts w:ascii="Symbol" w:hAnsi="Symbol" w:hint="default"/>
+      </w:rPr>
+    </w:lvl>
+    <w:lvl w:ilvl="7" w:tplc="38090003" w:tentative="1">
+      <w:start w:val="1"/>
+      <w:numFmt w:val="bullet"/>
+      <w:lvlText w:val="o"/>
+      <w:lvlJc w:val="left"/>
+      <w:pPr>
+        <w:ind w:left="6120" w:hanging="360"/>
+      </w:pPr>
+      <w:rPr>
+        <w:rFonts w:ascii="Courier New" w:hAnsi="Courier New" w:cs="Courier New" w:hint="default"/>
+      </w:rPr>
+    </w:lvl>
+    <w:lvl w:ilvl="8" w:tplc="38090005" w:tentative="1">
+      <w:start w:val="1"/>
+      <w:numFmt w:val="bullet"/>
+      <w:lvlText w:val=""/>
+      <w:lvlJc w:val="left"/>
+      <w:pPr>
+        <w:ind w:left="6840" w:hanging="360"/>
+      </w:pPr>
+      <w:rPr>
+        <w:rFonts w:ascii="Wingdings" w:hAnsi="Wingdings" w:hint="default"/>
+      </w:rPr>
+    </w:lvl>
+  </w:abstractNum>
+  <w:abstractNum w:abstractNumId="5" w15:restartNumberingAfterBreak="0">
+    <w:nsid w:val="46877EB6"/>
+    <w:multiLevelType w:val="hybridMultilevel"/>
+    <w:tmpl w:val="C15EE518"/>
+    <w:lvl w:ilvl="0" w:tplc="3809000F">
+      <w:start w:val="1"/>
+      <w:numFmt w:val="decimal"/>
+      <w:lvlText w:val="%1."/>
+      <w:lvlJc w:val="left"/>
+      <w:pPr>
+        <w:ind w:left="720" w:hanging="360"/>
+      </w:pPr>
+    </w:lvl>
+    <w:lvl w:ilvl="1" w:tplc="38090019" w:tentative="1">
+      <w:start w:val="1"/>
+      <w:numFmt w:val="lowerLetter"/>
+      <w:lvlText w:val="%2."/>
+      <w:lvlJc w:val="left"/>
+      <w:pPr>
+        <w:ind w:left="1440" w:hanging="360"/>
+      </w:pPr>
+    </w:lvl>
+    <w:lvl w:ilvl="2" w:tplc="3809001B" w:tentative="1">
+      <w:start w:val="1"/>
+      <w:numFmt w:val="lowerRoman"/>
+      <w:lvlText w:val="%3."/>
+      <w:lvlJc w:val="right"/>
+      <w:pPr>
+        <w:ind w:left="2160" w:hanging="180"/>
+      </w:pPr>
+    </w:lvl>
+    <w:lvl w:ilvl="3" w:tplc="3809000F" w:tentative="1">
+      <w:start w:val="1"/>
+      <w:numFmt w:val="decimal"/>
+      <w:lvlText w:val="%4."/>
+      <w:lvlJc w:val="left"/>
+      <w:pPr>
+        <w:ind w:left="2880" w:hanging="360"/>
+      </w:pPr>
+    </w:lvl>
+    <w:lvl w:ilvl="4" w:tplc="38090019" w:tentative="1">
+      <w:start w:val="1"/>
+      <w:numFmt w:val="lowerLetter"/>
+      <w:lvlText w:val="%5."/>
+      <w:lvlJc w:val="left"/>
+      <w:pPr>
+        <w:ind w:left="3600" w:hanging="360"/>
+      </w:pPr>
+    </w:lvl>
+    <w:lvl w:ilvl="5" w:tplc="3809001B" w:tentative="1">
+      <w:start w:val="1"/>
+      <w:numFmt w:val="lowerRoman"/>
+      <w:lvlText w:val="%6."/>
+      <w:lvlJc w:val="right"/>
+      <w:pPr>
+        <w:ind w:left="4320" w:hanging="180"/>
+      </w:pPr>
+    </w:lvl>
+    <w:lvl w:ilvl="6" w:tplc="3809000F" w:tentative="1">
+      <w:start w:val="1"/>
+      <w:numFmt w:val="decimal"/>
+      <w:lvlText w:val="%7."/>
+      <w:lvlJc w:val="left"/>
+      <w:pPr>
+        <w:ind w:left="5040" w:hanging="360"/>
+      </w:pPr>
+    </w:lvl>
+    <w:lvl w:ilvl="7" w:tplc="38090019" w:tentative="1">
+      <w:start w:val="1"/>
+      <w:numFmt w:val="lowerLetter"/>
+      <w:lvlText w:val="%8."/>
+      <w:lvlJc w:val="left"/>
+      <w:pPr>
+        <w:ind w:left="5760" w:hanging="360"/>
+      </w:pPr>
+    </w:lvl>
+    <w:lvl w:ilvl="8" w:tplc="3809001B" w:tentative="1">
+      <w:start w:val="1"/>
+      <w:numFmt w:val="lowerRoman"/>
+      <w:lvlText w:val="%9."/>
+      <w:lvlJc w:val="right"/>
+      <w:pPr>
+        <w:ind w:left="6480" w:hanging="180"/>
+      </w:pPr>
+    </w:lvl>
+  </w:abstractNum>
+  <w:num w:numId="1" w16cid:durableId="724260870">
+    <w:abstractNumId w:val="1"/>
+  </w:num>
+  <w:num w:numId="2" w16cid:durableId="1277565678">
+    <w:abstractNumId w:val="5"/>
+  </w:num>
+  <w:num w:numId="3" w16cid:durableId="1713916096">
+    <w:abstractNumId w:val="3"/>
+  </w:num>
+  <w:num w:numId="4" w16cid:durableId="2001275456">
+    <w:abstractNumId w:val="0"/>
+  </w:num>
+  <w:num w:numId="5" w16cid:durableId="1945192617">
+    <w:abstractNumId w:val="2"/>
+  </w:num>
+  <w:num w:numId="6" w16cid:durableId="1764764145">
+    <w:abstractNumId w:val="4"/>
+  </w:num>
+</w:numbering>
 </file>
 
 <file path=word/styles.xml><?xml version="1.0" encoding="utf-8"?>
@@ -1360,6 +2777,28 @@
       <w:szCs w:val="26"/>
     </w:rPr>
   </w:style>
+  <w:style w:type="paragraph" w:styleId="Heading3">
+    <w:name w:val="heading 3"/>
+    <w:basedOn w:val="Normal"/>
+    <w:next w:val="Normal"/>
+    <w:link w:val="Heading3Char"/>
+    <w:uiPriority w:val="9"/>
+    <w:unhideWhenUsed/>
+    <w:qFormat/>
+    <w:rsid w:val="00746B01"/>
+    <w:pPr>
+      <w:keepNext/>
+      <w:keepLines/>
+      <w:spacing w:before="40" w:after="0"/>
+      <w:outlineLvl w:val="2"/>
+    </w:pPr>
+    <w:rPr>
+      <w:rFonts w:asciiTheme="majorHAnsi" w:eastAsiaTheme="majorEastAsia" w:hAnsiTheme="majorHAnsi" w:cstheme="majorBidi"/>
+      <w:color w:val="1F3763" w:themeColor="accent1" w:themeShade="7F"/>
+      <w:sz w:val="24"/>
+      <w:szCs w:val="24"/>
+    </w:rPr>
+  </w:style>
   <w:style w:type="character" w:default="1" w:styleId="DefaultParagraphFont">
     <w:name w:val="Default Paragraph Font"/>
     <w:uiPriority w:val="1"/>
@@ -1411,6 +2850,30 @@
       <w:color w:val="2F5496" w:themeColor="accent1" w:themeShade="BF"/>
       <w:sz w:val="26"/>
       <w:szCs w:val="26"/>
+    </w:rPr>
+  </w:style>
+  <w:style w:type="paragraph" w:styleId="ListParagraph">
+    <w:name w:val="List Paragraph"/>
+    <w:basedOn w:val="Normal"/>
+    <w:uiPriority w:val="34"/>
+    <w:qFormat/>
+    <w:rsid w:val="00746B01"/>
+    <w:pPr>
+      <w:ind w:left="720"/>
+      <w:contextualSpacing/>
+    </w:pPr>
+  </w:style>
+  <w:style w:type="character" w:customStyle="1" w:styleId="Heading3Char">
+    <w:name w:val="Heading 3 Char"/>
+    <w:basedOn w:val="DefaultParagraphFont"/>
+    <w:link w:val="Heading3"/>
+    <w:uiPriority w:val="9"/>
+    <w:rsid w:val="00746B01"/>
+    <w:rPr>
+      <w:rFonts w:asciiTheme="majorHAnsi" w:eastAsiaTheme="majorEastAsia" w:hAnsiTheme="majorHAnsi" w:cstheme="majorBidi"/>
+      <w:color w:val="1F3763" w:themeColor="accent1" w:themeShade="7F"/>
+      <w:sz w:val="24"/>
+      <w:szCs w:val="24"/>
     </w:rPr>
   </w:style>
 </w:styles>

</xml_diff>

<commit_message>
menambah isi rancangan aplikasi yaitu konseling,tips dan profile pengguna pada laporan
</commit_message>
<xml_diff>
--- a/Laporan Aplikasi Mental Boost.docx
+++ b/Laporan Aplikasi Mental Boost.docx
@@ -1035,10 +1035,7 @@
       </w:r>
       <w:proofErr w:type="spellEnd"/>
       <w:r>
-        <w:t xml:space="preserve"> </w:t>
-      </w:r>
-      <w:r>
-        <w:t xml:space="preserve">kata say hi </w:t>
+        <w:t xml:space="preserve"> kata say hi </w:t>
       </w:r>
       <w:proofErr w:type="spellStart"/>
       <w:r>
@@ -1046,10 +1043,7 @@
       </w:r>
       <w:proofErr w:type="spellEnd"/>
       <w:r>
-        <w:t xml:space="preserve"> user</w:t>
-      </w:r>
-      <w:r>
-        <w:t xml:space="preserve">, </w:t>
+        <w:t xml:space="preserve"> user, </w:t>
       </w:r>
       <w:proofErr w:type="spellStart"/>
       <w:r>
@@ -1073,10 +1067,7 @@
       </w:r>
       <w:proofErr w:type="spellEnd"/>
       <w:r>
-        <w:t xml:space="preserve">, dan </w:t>
-      </w:r>
-      <w:r>
-        <w:t xml:space="preserve">List Dokter </w:t>
+        <w:t xml:space="preserve">, dan List Dokter </w:t>
       </w:r>
       <w:proofErr w:type="spellStart"/>
       <w:r>
@@ -1255,6 +1246,13 @@
         </w:rPr>
         <w:t>Quiz</w:t>
       </w:r>
+      <w:r>
+        <w:rPr>
+          <w:b/>
+          <w:bCs/>
+        </w:rPr>
+        <w:t>:</w:t>
+      </w:r>
     </w:p>
     <w:p>
       <w:pPr>
@@ -1658,10 +1656,863 @@
     <w:p>
       <w:pPr>
         <w:pStyle w:val="ListParagraph"/>
+        <w:ind w:left="1080"/>
       </w:pPr>
     </w:p>
     <w:p>
       <w:pPr>
+        <w:pStyle w:val="ListParagraph"/>
+        <w:ind w:left="1080"/>
+      </w:pPr>
+    </w:p>
+    <w:p>
+      <w:pPr>
+        <w:pStyle w:val="ListParagraph"/>
+        <w:numPr>
+          <w:ilvl w:val="0"/>
+          <w:numId w:val="5"/>
+        </w:numPr>
+        <w:rPr>
+          <w:b/>
+          <w:bCs/>
+        </w:rPr>
+      </w:pPr>
+      <w:proofErr w:type="spellStart"/>
+      <w:r>
+        <w:rPr>
+          <w:b/>
+          <w:bCs/>
+        </w:rPr>
+        <w:t>Konseling</w:t>
+      </w:r>
+      <w:proofErr w:type="spellEnd"/>
+      <w:r>
+        <w:rPr>
+          <w:b/>
+          <w:bCs/>
+        </w:rPr>
+        <w:t>:</w:t>
+      </w:r>
+    </w:p>
+    <w:p>
+      <w:pPr>
+        <w:pStyle w:val="ListParagraph"/>
+        <w:numPr>
+          <w:ilvl w:val="0"/>
+          <w:numId w:val="6"/>
+        </w:numPr>
+      </w:pPr>
+      <w:proofErr w:type="spellStart"/>
+      <w:r>
+        <w:lastRenderedPageBreak/>
+        <w:t>Menyediakan</w:t>
+      </w:r>
+      <w:proofErr w:type="spellEnd"/>
+      <w:r>
+        <w:t xml:space="preserve"> </w:t>
+      </w:r>
+      <w:proofErr w:type="spellStart"/>
+      <w:r>
+        <w:t>berbagai</w:t>
+      </w:r>
+      <w:proofErr w:type="spellEnd"/>
+      <w:r>
+        <w:t xml:space="preserve"> </w:t>
+      </w:r>
+      <w:proofErr w:type="spellStart"/>
+      <w:r>
+        <w:t>topik</w:t>
+      </w:r>
+      <w:proofErr w:type="spellEnd"/>
+      <w:r>
+        <w:t xml:space="preserve"> </w:t>
+      </w:r>
+      <w:proofErr w:type="spellStart"/>
+      <w:r>
+        <w:t>konseling</w:t>
+      </w:r>
+      <w:proofErr w:type="spellEnd"/>
+      <w:r>
+        <w:t xml:space="preserve"> </w:t>
+      </w:r>
+      <w:proofErr w:type="spellStart"/>
+      <w:r>
+        <w:t>seperti</w:t>
+      </w:r>
+      <w:proofErr w:type="spellEnd"/>
+      <w:r>
+        <w:t xml:space="preserve"> </w:t>
+      </w:r>
+      <w:proofErr w:type="spellStart"/>
+      <w:r>
+        <w:t>pekerjaan</w:t>
+      </w:r>
+      <w:proofErr w:type="spellEnd"/>
+      <w:r>
+        <w:t xml:space="preserve">, </w:t>
+      </w:r>
+      <w:proofErr w:type="spellStart"/>
+      <w:r>
+        <w:t>pendidikan</w:t>
+      </w:r>
+      <w:proofErr w:type="spellEnd"/>
+      <w:r>
+        <w:t xml:space="preserve">, </w:t>
+      </w:r>
+      <w:proofErr w:type="spellStart"/>
+      <w:r>
+        <w:t>hubungan</w:t>
+      </w:r>
+      <w:proofErr w:type="spellEnd"/>
+      <w:r>
+        <w:t xml:space="preserve">, dan </w:t>
+      </w:r>
+      <w:proofErr w:type="spellStart"/>
+      <w:r>
+        <w:t>masalah</w:t>
+      </w:r>
+      <w:proofErr w:type="spellEnd"/>
+      <w:r>
+        <w:t xml:space="preserve"> </w:t>
+      </w:r>
+      <w:proofErr w:type="spellStart"/>
+      <w:r>
+        <w:t>hidup</w:t>
+      </w:r>
+      <w:proofErr w:type="spellEnd"/>
+      <w:r>
+        <w:t xml:space="preserve"> </w:t>
+      </w:r>
+      <w:proofErr w:type="spellStart"/>
+      <w:r>
+        <w:t>dll</w:t>
+      </w:r>
+      <w:proofErr w:type="spellEnd"/>
+      <w:r>
+        <w:t>.</w:t>
+      </w:r>
+    </w:p>
+    <w:p>
+      <w:pPr>
+        <w:pStyle w:val="ListParagraph"/>
+        <w:numPr>
+          <w:ilvl w:val="0"/>
+          <w:numId w:val="6"/>
+        </w:numPr>
+      </w:pPr>
+      <w:proofErr w:type="spellStart"/>
+      <w:r>
+        <w:t>Pasien</w:t>
+      </w:r>
+      <w:proofErr w:type="spellEnd"/>
+      <w:r>
+        <w:t xml:space="preserve"> </w:t>
+      </w:r>
+      <w:proofErr w:type="spellStart"/>
+      <w:r>
+        <w:t>dapat</w:t>
+      </w:r>
+      <w:proofErr w:type="spellEnd"/>
+      <w:r>
+        <w:t xml:space="preserve"> </w:t>
+      </w:r>
+      <w:proofErr w:type="spellStart"/>
+      <w:r>
+        <w:t>memilih</w:t>
+      </w:r>
+      <w:proofErr w:type="spellEnd"/>
+      <w:r>
+        <w:t xml:space="preserve"> </w:t>
+      </w:r>
+      <w:proofErr w:type="spellStart"/>
+      <w:r>
+        <w:t>topik</w:t>
+      </w:r>
+      <w:proofErr w:type="spellEnd"/>
+      <w:r>
+        <w:t xml:space="preserve"> yang </w:t>
+      </w:r>
+      <w:proofErr w:type="spellStart"/>
+      <w:r>
+        <w:t>diminati</w:t>
+      </w:r>
+      <w:proofErr w:type="spellEnd"/>
+      <w:r>
+        <w:t xml:space="preserve"> dan </w:t>
+      </w:r>
+      <w:proofErr w:type="spellStart"/>
+      <w:r>
+        <w:t>melakukan</w:t>
+      </w:r>
+      <w:proofErr w:type="spellEnd"/>
+      <w:r>
+        <w:t xml:space="preserve"> </w:t>
+      </w:r>
+      <w:proofErr w:type="spellStart"/>
+      <w:r>
+        <w:t>sesi</w:t>
+      </w:r>
+      <w:proofErr w:type="spellEnd"/>
+      <w:r>
+        <w:t xml:space="preserve"> </w:t>
+      </w:r>
+      <w:proofErr w:type="spellStart"/>
+      <w:r>
+        <w:t>konseling</w:t>
+      </w:r>
+      <w:proofErr w:type="spellEnd"/>
+      <w:r>
+        <w:t xml:space="preserve"> </w:t>
+      </w:r>
+      <w:proofErr w:type="spellStart"/>
+      <w:r>
+        <w:t>melalui</w:t>
+      </w:r>
+      <w:proofErr w:type="spellEnd"/>
+      <w:r>
+        <w:t xml:space="preserve"> chat </w:t>
+      </w:r>
+      <w:proofErr w:type="spellStart"/>
+      <w:r>
+        <w:t>dengan</w:t>
+      </w:r>
+      <w:proofErr w:type="spellEnd"/>
+      <w:r>
+        <w:t xml:space="preserve"> </w:t>
+      </w:r>
+      <w:proofErr w:type="spellStart"/>
+      <w:r>
+        <w:t>dokter</w:t>
+      </w:r>
+      <w:proofErr w:type="spellEnd"/>
+      <w:r>
+        <w:t xml:space="preserve"> yang </w:t>
+      </w:r>
+      <w:proofErr w:type="spellStart"/>
+      <w:r>
+        <w:t>sesuai</w:t>
+      </w:r>
+      <w:proofErr w:type="spellEnd"/>
+      <w:r>
+        <w:t xml:space="preserve"> </w:t>
+      </w:r>
+      <w:proofErr w:type="spellStart"/>
+      <w:r>
+        <w:t>dengan</w:t>
+      </w:r>
+      <w:proofErr w:type="spellEnd"/>
+      <w:r>
+        <w:t xml:space="preserve"> </w:t>
+      </w:r>
+      <w:proofErr w:type="spellStart"/>
+      <w:r>
+        <w:t>topik</w:t>
+      </w:r>
+      <w:proofErr w:type="spellEnd"/>
+      <w:r>
+        <w:t xml:space="preserve"> yang </w:t>
+      </w:r>
+      <w:proofErr w:type="spellStart"/>
+      <w:r>
+        <w:t>dipilih</w:t>
+      </w:r>
+      <w:proofErr w:type="spellEnd"/>
+      <w:r>
+        <w:t>.</w:t>
+      </w:r>
+    </w:p>
+    <w:p>
+      <w:pPr>
+        <w:pStyle w:val="ListParagraph"/>
+        <w:numPr>
+          <w:ilvl w:val="0"/>
+          <w:numId w:val="6"/>
+        </w:numPr>
+      </w:pPr>
+      <w:proofErr w:type="spellStart"/>
+      <w:r>
+        <w:t>Konseling</w:t>
+      </w:r>
+      <w:proofErr w:type="spellEnd"/>
+      <w:r>
+        <w:t xml:space="preserve"> </w:t>
+      </w:r>
+      <w:proofErr w:type="spellStart"/>
+      <w:r>
+        <w:t>ini</w:t>
+      </w:r>
+      <w:proofErr w:type="spellEnd"/>
+      <w:r>
+        <w:t xml:space="preserve"> </w:t>
+      </w:r>
+      <w:proofErr w:type="spellStart"/>
+      <w:r>
+        <w:t>akan</w:t>
+      </w:r>
+      <w:proofErr w:type="spellEnd"/>
+      <w:r>
+        <w:t xml:space="preserve"> </w:t>
+      </w:r>
+      <w:proofErr w:type="spellStart"/>
+      <w:r>
+        <w:t>membantu</w:t>
+      </w:r>
+      <w:proofErr w:type="spellEnd"/>
+      <w:r>
+        <w:t xml:space="preserve"> </w:t>
+      </w:r>
+      <w:proofErr w:type="spellStart"/>
+      <w:r>
+        <w:t>pasien</w:t>
+      </w:r>
+      <w:proofErr w:type="spellEnd"/>
+      <w:r>
+        <w:t xml:space="preserve"> </w:t>
+      </w:r>
+      <w:proofErr w:type="spellStart"/>
+      <w:r>
+        <w:t>dalam</w:t>
+      </w:r>
+      <w:proofErr w:type="spellEnd"/>
+      <w:r>
+        <w:t xml:space="preserve"> </w:t>
+      </w:r>
+      <w:proofErr w:type="spellStart"/>
+      <w:r>
+        <w:t>mengeksplorasi</w:t>
+      </w:r>
+      <w:proofErr w:type="spellEnd"/>
+      <w:r>
+        <w:t xml:space="preserve"> </w:t>
+      </w:r>
+      <w:proofErr w:type="spellStart"/>
+      <w:r>
+        <w:t>perasaan</w:t>
+      </w:r>
+      <w:proofErr w:type="spellEnd"/>
+      <w:r>
+        <w:t xml:space="preserve"> dan </w:t>
+      </w:r>
+      <w:proofErr w:type="spellStart"/>
+      <w:r>
+        <w:t>pikiran</w:t>
+      </w:r>
+      <w:proofErr w:type="spellEnd"/>
+      <w:r>
+        <w:t xml:space="preserve"> </w:t>
+      </w:r>
+      <w:proofErr w:type="spellStart"/>
+      <w:r>
+        <w:t>mereka</w:t>
+      </w:r>
+      <w:proofErr w:type="spellEnd"/>
+      <w:r>
+        <w:t xml:space="preserve">, </w:t>
+      </w:r>
+      <w:proofErr w:type="spellStart"/>
+      <w:r>
+        <w:t>serta</w:t>
+      </w:r>
+      <w:proofErr w:type="spellEnd"/>
+      <w:r>
+        <w:t xml:space="preserve"> </w:t>
+      </w:r>
+      <w:proofErr w:type="spellStart"/>
+      <w:r>
+        <w:t>mendapatkan</w:t>
+      </w:r>
+      <w:proofErr w:type="spellEnd"/>
+      <w:r>
+        <w:t xml:space="preserve"> </w:t>
+      </w:r>
+      <w:proofErr w:type="spellStart"/>
+      <w:r>
+        <w:t>dukungan</w:t>
+      </w:r>
+      <w:proofErr w:type="spellEnd"/>
+      <w:r>
+        <w:t xml:space="preserve"> </w:t>
+      </w:r>
+      <w:proofErr w:type="spellStart"/>
+      <w:r>
+        <w:t>serta</w:t>
+      </w:r>
+      <w:proofErr w:type="spellEnd"/>
+      <w:r>
+        <w:t xml:space="preserve"> saran </w:t>
+      </w:r>
+      <w:proofErr w:type="spellStart"/>
+      <w:r>
+        <w:t>dari</w:t>
+      </w:r>
+      <w:proofErr w:type="spellEnd"/>
+      <w:r>
+        <w:t xml:space="preserve"> </w:t>
+      </w:r>
+      <w:proofErr w:type="spellStart"/>
+      <w:r>
+        <w:t>dokter</w:t>
+      </w:r>
+      <w:proofErr w:type="spellEnd"/>
+      <w:r>
+        <w:t xml:space="preserve"> yang </w:t>
+      </w:r>
+      <w:proofErr w:type="spellStart"/>
+      <w:r>
+        <w:t>terlatih</w:t>
+      </w:r>
+      <w:proofErr w:type="spellEnd"/>
+      <w:r>
+        <w:t xml:space="preserve"> di </w:t>
+      </w:r>
+      <w:proofErr w:type="spellStart"/>
+      <w:r>
+        <w:t>bidang</w:t>
+      </w:r>
+      <w:proofErr w:type="spellEnd"/>
+      <w:r>
+        <w:t xml:space="preserve"> </w:t>
+      </w:r>
+      <w:proofErr w:type="spellStart"/>
+      <w:r>
+        <w:t>kesehatan</w:t>
+      </w:r>
+      <w:proofErr w:type="spellEnd"/>
+      <w:r>
+        <w:t xml:space="preserve"> mental.</w:t>
+      </w:r>
+    </w:p>
+    <w:p>
+      <w:pPr>
+        <w:pStyle w:val="ListParagraph"/>
+        <w:ind w:left="1080"/>
+      </w:pPr>
+    </w:p>
+    <w:p>
+      <w:pPr>
+        <w:pStyle w:val="ListParagraph"/>
+        <w:numPr>
+          <w:ilvl w:val="0"/>
+          <w:numId w:val="5"/>
+        </w:numPr>
+        <w:rPr>
+          <w:b/>
+          <w:bCs/>
+        </w:rPr>
+      </w:pPr>
+      <w:r>
+        <w:rPr>
+          <w:b/>
+          <w:bCs/>
+        </w:rPr>
+        <w:t>Tips</w:t>
+      </w:r>
+      <w:r>
+        <w:rPr>
+          <w:b/>
+          <w:bCs/>
+        </w:rPr>
+        <w:t>:</w:t>
+      </w:r>
+    </w:p>
+    <w:p>
+      <w:pPr>
+        <w:pStyle w:val="ListParagraph"/>
+        <w:numPr>
+          <w:ilvl w:val="0"/>
+          <w:numId w:val="6"/>
+        </w:numPr>
+      </w:pPr>
+      <w:proofErr w:type="spellStart"/>
+      <w:r>
+        <w:t>Menyajikan</w:t>
+      </w:r>
+      <w:proofErr w:type="spellEnd"/>
+      <w:r>
+        <w:t xml:space="preserve"> tips-tips </w:t>
+      </w:r>
+      <w:proofErr w:type="spellStart"/>
+      <w:r>
+        <w:t>tentang</w:t>
+      </w:r>
+      <w:proofErr w:type="spellEnd"/>
+      <w:r>
+        <w:t xml:space="preserve"> </w:t>
+      </w:r>
+      <w:proofErr w:type="spellStart"/>
+      <w:r>
+        <w:t>kesehatan</w:t>
+      </w:r>
+      <w:proofErr w:type="spellEnd"/>
+      <w:r>
+        <w:t xml:space="preserve"> mental, </w:t>
+      </w:r>
+      <w:proofErr w:type="spellStart"/>
+      <w:r>
+        <w:t>manajemen</w:t>
+      </w:r>
+      <w:proofErr w:type="spellEnd"/>
+      <w:r>
+        <w:t xml:space="preserve"> </w:t>
+      </w:r>
+      <w:proofErr w:type="spellStart"/>
+      <w:r>
+        <w:t>stres</w:t>
+      </w:r>
+      <w:proofErr w:type="spellEnd"/>
+      <w:r>
+        <w:t xml:space="preserve">, </w:t>
+      </w:r>
+      <w:proofErr w:type="spellStart"/>
+      <w:r>
+        <w:t>hubungan</w:t>
+      </w:r>
+      <w:proofErr w:type="spellEnd"/>
+      <w:r>
+        <w:t xml:space="preserve"> interpersonal, </w:t>
+      </w:r>
+      <w:proofErr w:type="spellStart"/>
+      <w:r>
+        <w:t>keluarga</w:t>
+      </w:r>
+      <w:proofErr w:type="spellEnd"/>
+      <w:r>
+        <w:t xml:space="preserve">, dan </w:t>
+      </w:r>
+      <w:proofErr w:type="spellStart"/>
+      <w:r>
+        <w:t>lainnya</w:t>
+      </w:r>
+      <w:proofErr w:type="spellEnd"/>
+      <w:r>
+        <w:t>.</w:t>
+      </w:r>
+    </w:p>
+    <w:p>
+      <w:pPr>
+        <w:pStyle w:val="ListParagraph"/>
+        <w:numPr>
+          <w:ilvl w:val="0"/>
+          <w:numId w:val="6"/>
+        </w:numPr>
+      </w:pPr>
+      <w:proofErr w:type="spellStart"/>
+      <w:r>
+        <w:t>Memberikan</w:t>
+      </w:r>
+      <w:proofErr w:type="spellEnd"/>
+      <w:r>
+        <w:t xml:space="preserve"> </w:t>
+      </w:r>
+      <w:proofErr w:type="spellStart"/>
+      <w:r>
+        <w:t>pengguna</w:t>
+      </w:r>
+      <w:proofErr w:type="spellEnd"/>
+      <w:r>
+        <w:t xml:space="preserve"> </w:t>
+      </w:r>
+      <w:proofErr w:type="spellStart"/>
+      <w:r>
+        <w:t>wawasan</w:t>
+      </w:r>
+      <w:proofErr w:type="spellEnd"/>
+      <w:r>
+        <w:t xml:space="preserve"> dan strategi </w:t>
+      </w:r>
+      <w:proofErr w:type="spellStart"/>
+      <w:r>
+        <w:t>praktis</w:t>
+      </w:r>
+      <w:proofErr w:type="spellEnd"/>
+      <w:r>
+        <w:t xml:space="preserve"> </w:t>
+      </w:r>
+      <w:proofErr w:type="spellStart"/>
+      <w:r>
+        <w:t>untuk</w:t>
+      </w:r>
+      <w:proofErr w:type="spellEnd"/>
+      <w:r>
+        <w:t xml:space="preserve"> </w:t>
+      </w:r>
+      <w:proofErr w:type="spellStart"/>
+      <w:r>
+        <w:t>meningkatkan</w:t>
+      </w:r>
+      <w:proofErr w:type="spellEnd"/>
+      <w:r>
+        <w:t xml:space="preserve"> </w:t>
+      </w:r>
+      <w:proofErr w:type="spellStart"/>
+      <w:r>
+        <w:t>kesejahteraan</w:t>
+      </w:r>
+      <w:proofErr w:type="spellEnd"/>
+      <w:r>
+        <w:t xml:space="preserve"> mental </w:t>
+      </w:r>
+      <w:proofErr w:type="spellStart"/>
+      <w:r>
+        <w:t>mereka</w:t>
+      </w:r>
+      <w:proofErr w:type="spellEnd"/>
+      <w:r>
+        <w:t xml:space="preserve"> </w:t>
+      </w:r>
+      <w:proofErr w:type="spellStart"/>
+      <w:r>
+        <w:t>sehari-hari</w:t>
+      </w:r>
+      <w:proofErr w:type="spellEnd"/>
+      <w:r>
+        <w:t>.</w:t>
+      </w:r>
+    </w:p>
+    <w:p>
+      <w:pPr>
+        <w:pStyle w:val="ListParagraph"/>
+        <w:ind w:left="1080"/>
+      </w:pPr>
+    </w:p>
+    <w:p>
+      <w:pPr>
+        <w:pStyle w:val="ListParagraph"/>
+        <w:numPr>
+          <w:ilvl w:val="0"/>
+          <w:numId w:val="5"/>
+        </w:numPr>
+        <w:rPr>
+          <w:b/>
+          <w:bCs/>
+        </w:rPr>
+      </w:pPr>
+      <w:r>
+        <w:rPr>
+          <w:b/>
+          <w:bCs/>
+        </w:rPr>
+        <w:t xml:space="preserve">Profile </w:t>
+      </w:r>
+      <w:proofErr w:type="spellStart"/>
+      <w:r>
+        <w:rPr>
+          <w:b/>
+          <w:bCs/>
+        </w:rPr>
+        <w:t>Pengguna</w:t>
+      </w:r>
+      <w:proofErr w:type="spellEnd"/>
+      <w:r>
+        <w:rPr>
+          <w:b/>
+          <w:bCs/>
+        </w:rPr>
+        <w:t>:</w:t>
+      </w:r>
+    </w:p>
+    <w:p>
+      <w:pPr>
+        <w:pStyle w:val="ListParagraph"/>
+        <w:numPr>
+          <w:ilvl w:val="0"/>
+          <w:numId w:val="6"/>
+        </w:numPr>
+        <w:rPr>
+          <w:b/>
+          <w:bCs/>
+        </w:rPr>
+      </w:pPr>
+      <w:proofErr w:type="spellStart"/>
+      <w:r>
+        <w:t>Pasien</w:t>
+      </w:r>
+      <w:proofErr w:type="spellEnd"/>
+      <w:r>
+        <w:t xml:space="preserve"> </w:t>
+      </w:r>
+      <w:proofErr w:type="spellStart"/>
+      <w:r>
+        <w:t>dapat</w:t>
+      </w:r>
+      <w:proofErr w:type="spellEnd"/>
+      <w:r>
+        <w:t xml:space="preserve"> </w:t>
+      </w:r>
+      <w:proofErr w:type="spellStart"/>
+      <w:r>
+        <w:t>melihat</w:t>
+      </w:r>
+      <w:proofErr w:type="spellEnd"/>
+      <w:r>
+        <w:t xml:space="preserve"> data </w:t>
+      </w:r>
+      <w:proofErr w:type="spellStart"/>
+      <w:r>
+        <w:t>diri</w:t>
+      </w:r>
+      <w:proofErr w:type="spellEnd"/>
+      <w:r>
+        <w:t xml:space="preserve"> </w:t>
+      </w:r>
+      <w:proofErr w:type="spellStart"/>
+      <w:r>
+        <w:t>nya</w:t>
+      </w:r>
+      <w:proofErr w:type="spellEnd"/>
+      <w:r>
+        <w:t xml:space="preserve"> di </w:t>
+      </w:r>
+      <w:proofErr w:type="spellStart"/>
+      <w:r>
+        <w:t>halaman</w:t>
+      </w:r>
+      <w:proofErr w:type="spellEnd"/>
+      <w:r>
+        <w:t xml:space="preserve"> profile </w:t>
+      </w:r>
+      <w:proofErr w:type="spellStart"/>
+      <w:r>
+        <w:t>ini</w:t>
+      </w:r>
+      <w:proofErr w:type="spellEnd"/>
+      <w:r>
+        <w:t xml:space="preserve"> </w:t>
+      </w:r>
+      <w:proofErr w:type="spellStart"/>
+      <w:r>
+        <w:t>termasuk</w:t>
+      </w:r>
+      <w:proofErr w:type="spellEnd"/>
+      <w:r>
+        <w:t xml:space="preserve"> </w:t>
+      </w:r>
+      <w:proofErr w:type="spellStart"/>
+      <w:r>
+        <w:t>nama</w:t>
+      </w:r>
+      <w:proofErr w:type="spellEnd"/>
+      <w:r>
+        <w:t xml:space="preserve"> dan </w:t>
+      </w:r>
+      <w:proofErr w:type="spellStart"/>
+      <w:r>
+        <w:t>umur</w:t>
+      </w:r>
+      <w:proofErr w:type="spellEnd"/>
+    </w:p>
+    <w:p>
+      <w:pPr>
+        <w:pStyle w:val="ListParagraph"/>
+        <w:numPr>
+          <w:ilvl w:val="0"/>
+          <w:numId w:val="6"/>
+        </w:numPr>
+      </w:pPr>
+      <w:proofErr w:type="spellStart"/>
+      <w:r>
+        <w:t>Pasien</w:t>
+      </w:r>
+      <w:proofErr w:type="spellEnd"/>
+      <w:r>
+        <w:t xml:space="preserve"> </w:t>
+      </w:r>
+      <w:proofErr w:type="spellStart"/>
+      <w:r>
+        <w:t>dapat</w:t>
+      </w:r>
+      <w:proofErr w:type="spellEnd"/>
+      <w:r>
+        <w:t xml:space="preserve"> </w:t>
+      </w:r>
+      <w:proofErr w:type="spellStart"/>
+      <w:r>
+        <w:t>mengupdate</w:t>
+      </w:r>
+      <w:proofErr w:type="spellEnd"/>
+      <w:r>
+        <w:t xml:space="preserve"> </w:t>
+      </w:r>
+      <w:proofErr w:type="spellStart"/>
+      <w:r>
+        <w:t>profil</w:t>
+      </w:r>
+      <w:proofErr w:type="spellEnd"/>
+      <w:r>
+        <w:t xml:space="preserve"> </w:t>
+      </w:r>
+      <w:proofErr w:type="spellStart"/>
+      <w:r>
+        <w:t>pribadi</w:t>
+      </w:r>
+      <w:proofErr w:type="spellEnd"/>
+      <w:r>
+        <w:t xml:space="preserve"> </w:t>
+      </w:r>
+      <w:proofErr w:type="spellStart"/>
+      <w:r>
+        <w:t>mereka</w:t>
+      </w:r>
+      <w:proofErr w:type="spellEnd"/>
+      <w:r>
+        <w:t xml:space="preserve">, </w:t>
+      </w:r>
+      <w:proofErr w:type="spellStart"/>
+      <w:r>
+        <w:t>termasuk</w:t>
+      </w:r>
+      <w:proofErr w:type="spellEnd"/>
+      <w:r>
+        <w:t xml:space="preserve"> </w:t>
+      </w:r>
+      <w:proofErr w:type="spellStart"/>
+      <w:r>
+        <w:t>informasi</w:t>
+      </w:r>
+      <w:proofErr w:type="spellEnd"/>
+      <w:r>
+        <w:t xml:space="preserve"> </w:t>
+      </w:r>
+      <w:proofErr w:type="spellStart"/>
+      <w:r>
+        <w:t>kontak</w:t>
+      </w:r>
+      <w:proofErr w:type="spellEnd"/>
+      <w:r>
+        <w:t xml:space="preserve">, </w:t>
+      </w:r>
+      <w:proofErr w:type="spellStart"/>
+      <w:r>
+        <w:t>nama,jenis</w:t>
+      </w:r>
+      <w:proofErr w:type="spellEnd"/>
+      <w:r>
+        <w:t xml:space="preserve"> </w:t>
+      </w:r>
+      <w:proofErr w:type="spellStart"/>
+      <w:r>
+        <w:t>kelamin</w:t>
+      </w:r>
+      <w:proofErr w:type="spellEnd"/>
+      <w:r>
+        <w:t xml:space="preserve"> dan </w:t>
+      </w:r>
+      <w:proofErr w:type="spellStart"/>
+      <w:r>
+        <w:t>tanggal</w:t>
+      </w:r>
+      <w:proofErr w:type="spellEnd"/>
+      <w:r>
+        <w:t xml:space="preserve"> </w:t>
+      </w:r>
+      <w:proofErr w:type="spellStart"/>
+      <w:r>
+        <w:t>lahir</w:t>
+      </w:r>
+      <w:proofErr w:type="spellEnd"/>
+    </w:p>
+    <w:p>
+      <w:pPr>
         <w:pStyle w:val="Heading3"/>
         <w:rPr>
           <w:b/>
@@ -1674,7 +2525,6 @@
           <w:b/>
           <w:bCs/>
         </w:rPr>
-        <w:lastRenderedPageBreak/>
         <w:t>Tampilan</w:t>
       </w:r>
       <w:proofErr w:type="spellEnd"/>

</xml_diff>

<commit_message>
menambah isi rancangan aplikasi yaitu untuk halaman dokter(all) pada laporan
</commit_message>
<xml_diff>
--- a/Laporan Aplikasi Mental Boost.docx
+++ b/Laporan Aplikasi Mental Boost.docx
@@ -2482,10 +2482,12 @@
         <w:t xml:space="preserve">, </w:t>
       </w:r>
       <w:proofErr w:type="spellStart"/>
+      <w:proofErr w:type="gramStart"/>
       <w:r>
         <w:t>nama,jenis</w:t>
       </w:r>
       <w:proofErr w:type="spellEnd"/>
+      <w:proofErr w:type="gramEnd"/>
       <w:r>
         <w:t xml:space="preserve"> </w:t>
       </w:r>
@@ -2510,6 +2512,12 @@
         <w:t>lahir</w:t>
       </w:r>
       <w:proofErr w:type="spellEnd"/>
+    </w:p>
+    <w:p>
+      <w:pPr>
+        <w:pStyle w:val="ListParagraph"/>
+        <w:ind w:left="1080"/>
+      </w:pPr>
     </w:p>
     <w:p>
       <w:pPr>
@@ -2536,8 +2544,1215 @@
         <w:t xml:space="preserve"> Dokter:</w:t>
       </w:r>
     </w:p>
+    <w:p>
+      <w:pPr>
+        <w:pStyle w:val="ListParagraph"/>
+        <w:numPr>
+          <w:ilvl w:val="0"/>
+          <w:numId w:val="7"/>
+        </w:numPr>
+        <w:rPr>
+          <w:b/>
+          <w:bCs/>
+        </w:rPr>
+      </w:pPr>
+      <w:r>
+        <w:rPr>
+          <w:b/>
+          <w:bCs/>
+        </w:rPr>
+        <w:t>Dashboard:</w:t>
+      </w:r>
+    </w:p>
+    <w:p>
+      <w:pPr>
+        <w:pStyle w:val="ListParagraph"/>
+        <w:numPr>
+          <w:ilvl w:val="0"/>
+          <w:numId w:val="6"/>
+        </w:numPr>
+      </w:pPr>
+      <w:proofErr w:type="spellStart"/>
+      <w:r>
+        <w:t>Menampilkan</w:t>
+      </w:r>
+      <w:proofErr w:type="spellEnd"/>
+      <w:r>
+        <w:t xml:space="preserve"> </w:t>
+      </w:r>
+      <w:proofErr w:type="spellStart"/>
+      <w:r>
+        <w:t>kartu</w:t>
+      </w:r>
+      <w:proofErr w:type="spellEnd"/>
+      <w:r>
+        <w:t xml:space="preserve"> </w:t>
+      </w:r>
+      <w:proofErr w:type="spellStart"/>
+      <w:r>
+        <w:t>identitas</w:t>
+      </w:r>
+      <w:proofErr w:type="spellEnd"/>
+      <w:r>
+        <w:t xml:space="preserve"> </w:t>
+      </w:r>
+      <w:proofErr w:type="spellStart"/>
+      <w:r>
+        <w:t>dokter</w:t>
+      </w:r>
+      <w:proofErr w:type="spellEnd"/>
+      <w:r>
+        <w:t xml:space="preserve"> dan </w:t>
+      </w:r>
+      <w:proofErr w:type="spellStart"/>
+      <w:r>
+        <w:t>riwayat</w:t>
+      </w:r>
+      <w:proofErr w:type="spellEnd"/>
+      <w:r>
+        <w:t xml:space="preserve"> </w:t>
+      </w:r>
+      <w:proofErr w:type="spellStart"/>
+      <w:r>
+        <w:t>pasien</w:t>
+      </w:r>
+      <w:proofErr w:type="spellEnd"/>
+      <w:r>
+        <w:t>.</w:t>
+      </w:r>
+    </w:p>
+    <w:p>
+      <w:pPr>
+        <w:pStyle w:val="ListParagraph"/>
+        <w:numPr>
+          <w:ilvl w:val="0"/>
+          <w:numId w:val="6"/>
+        </w:numPr>
+      </w:pPr>
+      <w:r>
+        <w:t xml:space="preserve">Riwayat </w:t>
+      </w:r>
+      <w:proofErr w:type="spellStart"/>
+      <w:r>
+        <w:t>pasien</w:t>
+      </w:r>
+      <w:proofErr w:type="spellEnd"/>
+      <w:r>
+        <w:t xml:space="preserve"> </w:t>
+      </w:r>
+      <w:proofErr w:type="spellStart"/>
+      <w:r>
+        <w:t>mencakup</w:t>
+      </w:r>
+      <w:proofErr w:type="spellEnd"/>
+      <w:r>
+        <w:t xml:space="preserve"> status </w:t>
+      </w:r>
+      <w:proofErr w:type="spellStart"/>
+      <w:r>
+        <w:t>seperti</w:t>
+      </w:r>
+      <w:proofErr w:type="spellEnd"/>
+      <w:r>
+        <w:t xml:space="preserve"> </w:t>
+      </w:r>
+      <w:proofErr w:type="spellStart"/>
+      <w:r>
+        <w:t>sedang</w:t>
+      </w:r>
+      <w:proofErr w:type="spellEnd"/>
+      <w:r>
+        <w:t xml:space="preserve"> </w:t>
+      </w:r>
+      <w:proofErr w:type="spellStart"/>
+      <w:r>
+        <w:t>diproses</w:t>
+      </w:r>
+      <w:proofErr w:type="spellEnd"/>
+      <w:r>
+        <w:t xml:space="preserve">, </w:t>
+      </w:r>
+      <w:proofErr w:type="spellStart"/>
+      <w:r>
+        <w:t>menunggu</w:t>
+      </w:r>
+      <w:proofErr w:type="spellEnd"/>
+      <w:r>
+        <w:t xml:space="preserve">, </w:t>
+      </w:r>
+      <w:proofErr w:type="spellStart"/>
+      <w:r>
+        <w:t>selesai</w:t>
+      </w:r>
+      <w:proofErr w:type="spellEnd"/>
+      <w:r>
+        <w:t xml:space="preserve">, dan </w:t>
+      </w:r>
+      <w:proofErr w:type="spellStart"/>
+      <w:r>
+        <w:t>dibatalkan</w:t>
+      </w:r>
+      <w:proofErr w:type="spellEnd"/>
+      <w:r>
+        <w:t>.</w:t>
+      </w:r>
+    </w:p>
+    <w:p>
+      <w:pPr>
+        <w:pStyle w:val="ListParagraph"/>
+        <w:ind w:left="1080"/>
+      </w:pPr>
+    </w:p>
+    <w:p>
+      <w:pPr>
+        <w:pStyle w:val="ListParagraph"/>
+        <w:numPr>
+          <w:ilvl w:val="0"/>
+          <w:numId w:val="7"/>
+        </w:numPr>
+        <w:rPr>
+          <w:b/>
+          <w:bCs/>
+        </w:rPr>
+      </w:pPr>
+      <w:r>
+        <w:rPr>
+          <w:b/>
+          <w:bCs/>
+        </w:rPr>
+        <w:t>Appointment Dokter</w:t>
+      </w:r>
+      <w:r>
+        <w:rPr>
+          <w:b/>
+          <w:bCs/>
+        </w:rPr>
+        <w:t>:</w:t>
+      </w:r>
+    </w:p>
+    <w:p>
+      <w:pPr>
+        <w:pStyle w:val="ListParagraph"/>
+        <w:numPr>
+          <w:ilvl w:val="0"/>
+          <w:numId w:val="6"/>
+        </w:numPr>
+      </w:pPr>
+      <w:r>
+        <w:t xml:space="preserve">Halaman </w:t>
+      </w:r>
+      <w:proofErr w:type="spellStart"/>
+      <w:r>
+        <w:t>ini</w:t>
+      </w:r>
+      <w:proofErr w:type="spellEnd"/>
+      <w:r>
+        <w:t xml:space="preserve"> </w:t>
+      </w:r>
+      <w:proofErr w:type="spellStart"/>
+      <w:r>
+        <w:t>digunakan</w:t>
+      </w:r>
+      <w:proofErr w:type="spellEnd"/>
+      <w:r>
+        <w:t xml:space="preserve"> oleh </w:t>
+      </w:r>
+      <w:proofErr w:type="spellStart"/>
+      <w:r>
+        <w:t>dokter</w:t>
+      </w:r>
+      <w:proofErr w:type="spellEnd"/>
+      <w:r>
+        <w:t xml:space="preserve"> </w:t>
+      </w:r>
+      <w:proofErr w:type="spellStart"/>
+      <w:r>
+        <w:t>untuk</w:t>
+      </w:r>
+      <w:proofErr w:type="spellEnd"/>
+      <w:r>
+        <w:t xml:space="preserve"> </w:t>
+      </w:r>
+      <w:proofErr w:type="spellStart"/>
+      <w:r>
+        <w:t>menyetujui</w:t>
+      </w:r>
+      <w:proofErr w:type="spellEnd"/>
+      <w:r>
+        <w:t xml:space="preserve"> </w:t>
+      </w:r>
+      <w:proofErr w:type="spellStart"/>
+      <w:r>
+        <w:t>atau</w:t>
+      </w:r>
+      <w:proofErr w:type="spellEnd"/>
+      <w:r>
+        <w:t xml:space="preserve"> </w:t>
+      </w:r>
+      <w:proofErr w:type="spellStart"/>
+      <w:r>
+        <w:t>membatalkan</w:t>
+      </w:r>
+      <w:proofErr w:type="spellEnd"/>
+      <w:r>
+        <w:t xml:space="preserve"> </w:t>
+      </w:r>
+      <w:proofErr w:type="spellStart"/>
+      <w:r>
+        <w:t>jadwal</w:t>
+      </w:r>
+      <w:proofErr w:type="spellEnd"/>
+      <w:r>
+        <w:t xml:space="preserve"> yang </w:t>
+      </w:r>
+      <w:proofErr w:type="spellStart"/>
+      <w:r>
+        <w:t>diajukan</w:t>
+      </w:r>
+      <w:proofErr w:type="spellEnd"/>
+      <w:r>
+        <w:t xml:space="preserve"> oleh </w:t>
+      </w:r>
+      <w:proofErr w:type="spellStart"/>
+      <w:r>
+        <w:t>pasien</w:t>
+      </w:r>
+      <w:proofErr w:type="spellEnd"/>
+      <w:r>
+        <w:t>.</w:t>
+      </w:r>
+    </w:p>
+    <w:p>
+      <w:pPr>
+        <w:pStyle w:val="ListParagraph"/>
+        <w:ind w:left="1080"/>
+      </w:pPr>
+    </w:p>
+    <w:p>
+      <w:pPr>
+        <w:pStyle w:val="ListParagraph"/>
+        <w:numPr>
+          <w:ilvl w:val="0"/>
+          <w:numId w:val="7"/>
+        </w:numPr>
+        <w:rPr>
+          <w:b/>
+          <w:bCs/>
+        </w:rPr>
+      </w:pPr>
+      <w:proofErr w:type="spellStart"/>
+      <w:r>
+        <w:rPr>
+          <w:b/>
+          <w:bCs/>
+        </w:rPr>
+        <w:t>Galeri</w:t>
+      </w:r>
+      <w:proofErr w:type="spellEnd"/>
+      <w:r>
+        <w:rPr>
+          <w:b/>
+          <w:bCs/>
+        </w:rPr>
+        <w:t xml:space="preserve"> Dokter</w:t>
+      </w:r>
+    </w:p>
+    <w:p>
+      <w:pPr>
+        <w:pStyle w:val="ListParagraph"/>
+        <w:numPr>
+          <w:ilvl w:val="0"/>
+          <w:numId w:val="6"/>
+        </w:numPr>
+      </w:pPr>
+      <w:proofErr w:type="spellStart"/>
+      <w:r>
+        <w:t>Menyediakan</w:t>
+      </w:r>
+      <w:proofErr w:type="spellEnd"/>
+      <w:r>
+        <w:t xml:space="preserve"> </w:t>
+      </w:r>
+      <w:proofErr w:type="spellStart"/>
+      <w:r>
+        <w:t>informasi</w:t>
+      </w:r>
+      <w:proofErr w:type="spellEnd"/>
+      <w:r>
+        <w:t xml:space="preserve"> </w:t>
+      </w:r>
+      <w:proofErr w:type="spellStart"/>
+      <w:r>
+        <w:t>terperinci</w:t>
+      </w:r>
+      <w:proofErr w:type="spellEnd"/>
+      <w:r>
+        <w:t xml:space="preserve"> </w:t>
+      </w:r>
+      <w:proofErr w:type="spellStart"/>
+      <w:r>
+        <w:t>tentang</w:t>
+      </w:r>
+      <w:proofErr w:type="spellEnd"/>
+      <w:r>
+        <w:t xml:space="preserve"> </w:t>
+      </w:r>
+      <w:proofErr w:type="spellStart"/>
+      <w:r>
+        <w:t>setiap</w:t>
+      </w:r>
+      <w:proofErr w:type="spellEnd"/>
+      <w:r>
+        <w:t xml:space="preserve"> </w:t>
+      </w:r>
+      <w:proofErr w:type="spellStart"/>
+      <w:r>
+        <w:t>dokter</w:t>
+      </w:r>
+      <w:proofErr w:type="spellEnd"/>
+      <w:r>
+        <w:t xml:space="preserve"> yang </w:t>
+      </w:r>
+      <w:proofErr w:type="spellStart"/>
+      <w:r>
+        <w:t>terdaftar</w:t>
+      </w:r>
+      <w:proofErr w:type="spellEnd"/>
+      <w:r>
+        <w:t xml:space="preserve"> </w:t>
+      </w:r>
+      <w:proofErr w:type="spellStart"/>
+      <w:r>
+        <w:t>dalam</w:t>
+      </w:r>
+      <w:proofErr w:type="spellEnd"/>
+      <w:r>
+        <w:t xml:space="preserve"> </w:t>
+      </w:r>
+      <w:proofErr w:type="spellStart"/>
+      <w:r>
+        <w:t>aplikasi</w:t>
+      </w:r>
+      <w:proofErr w:type="spellEnd"/>
+      <w:r>
+        <w:t>.</w:t>
+      </w:r>
+    </w:p>
+    <w:p>
+      <w:pPr>
+        <w:pStyle w:val="ListParagraph"/>
+        <w:numPr>
+          <w:ilvl w:val="0"/>
+          <w:numId w:val="6"/>
+        </w:numPr>
+      </w:pPr>
+      <w:proofErr w:type="spellStart"/>
+      <w:r>
+        <w:t>Informasi</w:t>
+      </w:r>
+      <w:proofErr w:type="spellEnd"/>
+      <w:r>
+        <w:t xml:space="preserve"> </w:t>
+      </w:r>
+      <w:proofErr w:type="spellStart"/>
+      <w:r>
+        <w:t>ini</w:t>
+      </w:r>
+      <w:proofErr w:type="spellEnd"/>
+      <w:r>
+        <w:t xml:space="preserve"> </w:t>
+      </w:r>
+      <w:proofErr w:type="spellStart"/>
+      <w:r>
+        <w:t>meliputi</w:t>
+      </w:r>
+      <w:proofErr w:type="spellEnd"/>
+      <w:r>
+        <w:t xml:space="preserve"> </w:t>
+      </w:r>
+      <w:proofErr w:type="spellStart"/>
+      <w:r>
+        <w:t>spesialisasi</w:t>
+      </w:r>
+      <w:proofErr w:type="spellEnd"/>
+      <w:r>
+        <w:t xml:space="preserve">, </w:t>
+      </w:r>
+      <w:proofErr w:type="spellStart"/>
+      <w:r>
+        <w:t>pengalaman</w:t>
+      </w:r>
+      <w:proofErr w:type="spellEnd"/>
+      <w:r>
+        <w:t xml:space="preserve">, </w:t>
+      </w:r>
+      <w:proofErr w:type="spellStart"/>
+      <w:r>
+        <w:t>pendidikan</w:t>
+      </w:r>
+      <w:proofErr w:type="spellEnd"/>
+      <w:r>
+        <w:t xml:space="preserve">, dan </w:t>
+      </w:r>
+      <w:proofErr w:type="spellStart"/>
+      <w:r>
+        <w:t>sertifikasi</w:t>
+      </w:r>
+      <w:proofErr w:type="spellEnd"/>
+      <w:r>
+        <w:t xml:space="preserve"> </w:t>
+      </w:r>
+      <w:proofErr w:type="spellStart"/>
+      <w:r>
+        <w:t>dokter</w:t>
+      </w:r>
+      <w:proofErr w:type="spellEnd"/>
+      <w:r>
+        <w:t>.</w:t>
+      </w:r>
+    </w:p>
+    <w:p>
+      <w:pPr>
+        <w:pStyle w:val="ListParagraph"/>
+        <w:numPr>
+          <w:ilvl w:val="0"/>
+          <w:numId w:val="6"/>
+        </w:numPr>
+      </w:pPr>
+      <w:proofErr w:type="spellStart"/>
+      <w:r>
+        <w:t>Galeri</w:t>
+      </w:r>
+      <w:proofErr w:type="spellEnd"/>
+      <w:r>
+        <w:t xml:space="preserve"> </w:t>
+      </w:r>
+      <w:proofErr w:type="spellStart"/>
+      <w:r>
+        <w:t>ini</w:t>
+      </w:r>
+      <w:proofErr w:type="spellEnd"/>
+      <w:r>
+        <w:t xml:space="preserve"> juga </w:t>
+      </w:r>
+      <w:proofErr w:type="spellStart"/>
+      <w:r>
+        <w:t>mencakup</w:t>
+      </w:r>
+      <w:proofErr w:type="spellEnd"/>
+      <w:r>
+        <w:t xml:space="preserve"> </w:t>
+      </w:r>
+      <w:proofErr w:type="spellStart"/>
+      <w:r>
+        <w:t>galeri</w:t>
+      </w:r>
+      <w:proofErr w:type="spellEnd"/>
+      <w:r>
+        <w:t xml:space="preserve"> </w:t>
+      </w:r>
+      <w:proofErr w:type="spellStart"/>
+      <w:r>
+        <w:t>foto</w:t>
+      </w:r>
+      <w:proofErr w:type="spellEnd"/>
+      <w:r>
+        <w:t xml:space="preserve"> </w:t>
+      </w:r>
+      <w:proofErr w:type="spellStart"/>
+      <w:r>
+        <w:t>pasien</w:t>
+      </w:r>
+      <w:proofErr w:type="spellEnd"/>
+      <w:r>
+        <w:t xml:space="preserve"> yang </w:t>
+      </w:r>
+      <w:proofErr w:type="spellStart"/>
+      <w:r>
+        <w:t>telah</w:t>
+      </w:r>
+      <w:proofErr w:type="spellEnd"/>
+      <w:r>
+        <w:t xml:space="preserve"> </w:t>
+      </w:r>
+      <w:proofErr w:type="spellStart"/>
+      <w:r>
+        <w:t>ditangani</w:t>
+      </w:r>
+      <w:proofErr w:type="spellEnd"/>
+      <w:r>
+        <w:t xml:space="preserve"> oleh </w:t>
+      </w:r>
+      <w:proofErr w:type="spellStart"/>
+      <w:r>
+        <w:t>dokter</w:t>
+      </w:r>
+      <w:proofErr w:type="spellEnd"/>
+      <w:r>
+        <w:t xml:space="preserve"> </w:t>
+      </w:r>
+      <w:proofErr w:type="spellStart"/>
+      <w:r>
+        <w:t>sebagai</w:t>
+      </w:r>
+      <w:proofErr w:type="spellEnd"/>
+      <w:r>
+        <w:t xml:space="preserve"> </w:t>
+      </w:r>
+      <w:proofErr w:type="spellStart"/>
+      <w:r>
+        <w:t>bentuk</w:t>
+      </w:r>
+      <w:proofErr w:type="spellEnd"/>
+      <w:r>
+        <w:t xml:space="preserve"> </w:t>
+      </w:r>
+      <w:proofErr w:type="spellStart"/>
+      <w:r>
+        <w:t>testimoni</w:t>
+      </w:r>
+      <w:proofErr w:type="spellEnd"/>
+      <w:r>
+        <w:t xml:space="preserve"> dan </w:t>
+      </w:r>
+      <w:proofErr w:type="spellStart"/>
+      <w:r>
+        <w:t>referensi</w:t>
+      </w:r>
+      <w:proofErr w:type="spellEnd"/>
+      <w:r>
+        <w:t xml:space="preserve"> </w:t>
+      </w:r>
+      <w:proofErr w:type="spellStart"/>
+      <w:r>
+        <w:t>untuk</w:t>
+      </w:r>
+      <w:proofErr w:type="spellEnd"/>
+      <w:r>
+        <w:t xml:space="preserve"> </w:t>
+      </w:r>
+      <w:proofErr w:type="spellStart"/>
+      <w:r>
+        <w:t>pasien</w:t>
+      </w:r>
+      <w:proofErr w:type="spellEnd"/>
+      <w:r>
+        <w:t xml:space="preserve"> </w:t>
+      </w:r>
+      <w:proofErr w:type="spellStart"/>
+      <w:r>
+        <w:t>lain</w:t>
+      </w:r>
+      <w:proofErr w:type="spellEnd"/>
+      <w:r>
+        <w:t>.</w:t>
+      </w:r>
+    </w:p>
     <w:p/>
-    <w:p/>
+    <w:p>
+      <w:proofErr w:type="spellStart"/>
+      <w:r>
+        <w:t>Aplikasi</w:t>
+      </w:r>
+      <w:proofErr w:type="spellEnd"/>
+      <w:r>
+        <w:t xml:space="preserve"> "Mental Boost" </w:t>
+      </w:r>
+      <w:proofErr w:type="spellStart"/>
+      <w:r>
+        <w:t>dirancang</w:t>
+      </w:r>
+      <w:proofErr w:type="spellEnd"/>
+      <w:r>
+        <w:t xml:space="preserve"> </w:t>
+      </w:r>
+      <w:proofErr w:type="spellStart"/>
+      <w:r>
+        <w:t>dengan</w:t>
+      </w:r>
+      <w:proofErr w:type="spellEnd"/>
+      <w:r>
+        <w:t xml:space="preserve"> </w:t>
+      </w:r>
+      <w:proofErr w:type="spellStart"/>
+      <w:r>
+        <w:t>tujuan</w:t>
+      </w:r>
+      <w:proofErr w:type="spellEnd"/>
+      <w:r>
+        <w:t xml:space="preserve"> </w:t>
+      </w:r>
+      <w:proofErr w:type="spellStart"/>
+      <w:r>
+        <w:t>untuk</w:t>
+      </w:r>
+      <w:proofErr w:type="spellEnd"/>
+      <w:r>
+        <w:t xml:space="preserve"> </w:t>
+      </w:r>
+      <w:proofErr w:type="spellStart"/>
+      <w:r>
+        <w:t>memberikan</w:t>
+      </w:r>
+      <w:proofErr w:type="spellEnd"/>
+      <w:r>
+        <w:t xml:space="preserve"> </w:t>
+      </w:r>
+      <w:proofErr w:type="spellStart"/>
+      <w:r>
+        <w:t>dukungan</w:t>
+      </w:r>
+      <w:proofErr w:type="spellEnd"/>
+      <w:r>
+        <w:t xml:space="preserve"> mental yang </w:t>
+      </w:r>
+      <w:proofErr w:type="spellStart"/>
+      <w:r>
+        <w:t>holistik</w:t>
+      </w:r>
+      <w:proofErr w:type="spellEnd"/>
+      <w:r>
+        <w:t xml:space="preserve"> dan </w:t>
+      </w:r>
+      <w:proofErr w:type="spellStart"/>
+      <w:r>
+        <w:t>terjangkau</w:t>
+      </w:r>
+      <w:proofErr w:type="spellEnd"/>
+      <w:r>
+        <w:t xml:space="preserve"> </w:t>
+      </w:r>
+      <w:proofErr w:type="spellStart"/>
+      <w:r>
+        <w:t>kepada</w:t>
+      </w:r>
+      <w:proofErr w:type="spellEnd"/>
+      <w:r>
+        <w:t xml:space="preserve"> </w:t>
+      </w:r>
+      <w:proofErr w:type="spellStart"/>
+      <w:r>
+        <w:t>pengguna</w:t>
+      </w:r>
+      <w:proofErr w:type="spellEnd"/>
+      <w:r>
+        <w:t>. Fitur-</w:t>
+      </w:r>
+      <w:proofErr w:type="spellStart"/>
+      <w:r>
+        <w:t>fitur</w:t>
+      </w:r>
+      <w:proofErr w:type="spellEnd"/>
+      <w:r>
+        <w:t xml:space="preserve"> </w:t>
+      </w:r>
+      <w:proofErr w:type="spellStart"/>
+      <w:r>
+        <w:t>seperti</w:t>
+      </w:r>
+      <w:proofErr w:type="spellEnd"/>
+      <w:r>
+        <w:t xml:space="preserve"> </w:t>
+      </w:r>
+      <w:proofErr w:type="spellStart"/>
+      <w:r>
+        <w:t>meditasi</w:t>
+      </w:r>
+      <w:proofErr w:type="spellEnd"/>
+      <w:r>
+        <w:t xml:space="preserve">, </w:t>
+      </w:r>
+      <w:proofErr w:type="spellStart"/>
+      <w:r>
+        <w:t>kuis</w:t>
+      </w:r>
+      <w:proofErr w:type="spellEnd"/>
+      <w:r>
+        <w:t xml:space="preserve">, </w:t>
+      </w:r>
+      <w:proofErr w:type="spellStart"/>
+      <w:r>
+        <w:t>konseling</w:t>
+      </w:r>
+      <w:proofErr w:type="spellEnd"/>
+      <w:r>
+        <w:t xml:space="preserve">, dan tips </w:t>
+      </w:r>
+      <w:proofErr w:type="spellStart"/>
+      <w:r>
+        <w:t>memberikan</w:t>
+      </w:r>
+      <w:proofErr w:type="spellEnd"/>
+      <w:r>
+        <w:t xml:space="preserve"> </w:t>
+      </w:r>
+      <w:proofErr w:type="spellStart"/>
+      <w:r>
+        <w:t>beragam</w:t>
+      </w:r>
+      <w:proofErr w:type="spellEnd"/>
+      <w:r>
+        <w:t xml:space="preserve"> </w:t>
+      </w:r>
+      <w:proofErr w:type="spellStart"/>
+      <w:r>
+        <w:t>pendekatan</w:t>
+      </w:r>
+      <w:proofErr w:type="spellEnd"/>
+      <w:r>
+        <w:t xml:space="preserve"> </w:t>
+      </w:r>
+      <w:proofErr w:type="spellStart"/>
+      <w:r>
+        <w:t>untuk</w:t>
+      </w:r>
+      <w:proofErr w:type="spellEnd"/>
+      <w:r>
+        <w:t xml:space="preserve"> </w:t>
+      </w:r>
+      <w:proofErr w:type="spellStart"/>
+      <w:r>
+        <w:t>memperbaiki</w:t>
+      </w:r>
+      <w:proofErr w:type="spellEnd"/>
+      <w:r>
+        <w:t xml:space="preserve"> </w:t>
+      </w:r>
+      <w:proofErr w:type="spellStart"/>
+      <w:r>
+        <w:t>kesejahteraan</w:t>
+      </w:r>
+      <w:proofErr w:type="spellEnd"/>
+      <w:r>
+        <w:t xml:space="preserve"> mental. </w:t>
+      </w:r>
+      <w:proofErr w:type="spellStart"/>
+      <w:r>
+        <w:t>Selain</w:t>
+      </w:r>
+      <w:proofErr w:type="spellEnd"/>
+      <w:r>
+        <w:t xml:space="preserve"> </w:t>
+      </w:r>
+      <w:proofErr w:type="spellStart"/>
+      <w:r>
+        <w:t>itu</w:t>
+      </w:r>
+      <w:proofErr w:type="spellEnd"/>
+      <w:r>
+        <w:t xml:space="preserve">, </w:t>
+      </w:r>
+      <w:proofErr w:type="spellStart"/>
+      <w:r>
+        <w:t>interaksi</w:t>
+      </w:r>
+      <w:proofErr w:type="spellEnd"/>
+      <w:r>
+        <w:t xml:space="preserve"> </w:t>
+      </w:r>
+      <w:proofErr w:type="spellStart"/>
+      <w:r>
+        <w:t>langsung</w:t>
+      </w:r>
+      <w:proofErr w:type="spellEnd"/>
+      <w:r>
+        <w:t xml:space="preserve"> </w:t>
+      </w:r>
+      <w:proofErr w:type="spellStart"/>
+      <w:r>
+        <w:t>dengan</w:t>
+      </w:r>
+      <w:proofErr w:type="spellEnd"/>
+      <w:r>
+        <w:t xml:space="preserve"> </w:t>
+      </w:r>
+      <w:proofErr w:type="spellStart"/>
+      <w:r>
+        <w:t>dokter</w:t>
+      </w:r>
+      <w:proofErr w:type="spellEnd"/>
+      <w:r>
+        <w:t xml:space="preserve"> </w:t>
+      </w:r>
+      <w:proofErr w:type="spellStart"/>
+      <w:r>
+        <w:t>melalui</w:t>
+      </w:r>
+      <w:proofErr w:type="spellEnd"/>
+      <w:r>
+        <w:t xml:space="preserve"> </w:t>
+      </w:r>
+      <w:proofErr w:type="spellStart"/>
+      <w:r>
+        <w:t>aplikasi</w:t>
+      </w:r>
+      <w:proofErr w:type="spellEnd"/>
+      <w:r>
+        <w:t xml:space="preserve"> </w:t>
+      </w:r>
+      <w:proofErr w:type="spellStart"/>
+      <w:r>
+        <w:t>memungkinkan</w:t>
+      </w:r>
+      <w:proofErr w:type="spellEnd"/>
+      <w:r>
+        <w:t xml:space="preserve"> </w:t>
+      </w:r>
+      <w:proofErr w:type="spellStart"/>
+      <w:r>
+        <w:t>pasien</w:t>
+      </w:r>
+      <w:proofErr w:type="spellEnd"/>
+      <w:r>
+        <w:t xml:space="preserve"> </w:t>
+      </w:r>
+      <w:proofErr w:type="spellStart"/>
+      <w:r>
+        <w:t>untuk</w:t>
+      </w:r>
+      <w:proofErr w:type="spellEnd"/>
+      <w:r>
+        <w:t xml:space="preserve"> </w:t>
+      </w:r>
+      <w:proofErr w:type="spellStart"/>
+      <w:r>
+        <w:t>mendapatkan</w:t>
+      </w:r>
+      <w:proofErr w:type="spellEnd"/>
+      <w:r>
+        <w:t xml:space="preserve"> </w:t>
+      </w:r>
+      <w:proofErr w:type="spellStart"/>
+      <w:r>
+        <w:t>bimbingan</w:t>
+      </w:r>
+      <w:proofErr w:type="spellEnd"/>
+      <w:r>
+        <w:t xml:space="preserve"> dan </w:t>
+      </w:r>
+      <w:proofErr w:type="spellStart"/>
+      <w:r>
+        <w:t>dukungan</w:t>
+      </w:r>
+      <w:proofErr w:type="spellEnd"/>
+      <w:r>
+        <w:t xml:space="preserve"> yang </w:t>
+      </w:r>
+      <w:proofErr w:type="spellStart"/>
+      <w:r>
+        <w:t>diperlukan</w:t>
+      </w:r>
+      <w:proofErr w:type="spellEnd"/>
+      <w:r>
+        <w:t>.</w:t>
+      </w:r>
+    </w:p>
+    <w:p>
+      <w:proofErr w:type="spellStart"/>
+      <w:r>
+        <w:t>Diharapkan</w:t>
+      </w:r>
+      <w:proofErr w:type="spellEnd"/>
+      <w:r>
+        <w:t xml:space="preserve"> </w:t>
+      </w:r>
+      <w:proofErr w:type="spellStart"/>
+      <w:r>
+        <w:t>bahwa</w:t>
+      </w:r>
+      <w:proofErr w:type="spellEnd"/>
+      <w:r>
+        <w:t xml:space="preserve"> </w:t>
+      </w:r>
+      <w:proofErr w:type="spellStart"/>
+      <w:r>
+        <w:t>aplikasi</w:t>
+      </w:r>
+      <w:proofErr w:type="spellEnd"/>
+      <w:r>
+        <w:t xml:space="preserve"> "Mental Boost" </w:t>
+      </w:r>
+      <w:proofErr w:type="spellStart"/>
+      <w:r>
+        <w:t>dapat</w:t>
+      </w:r>
+      <w:proofErr w:type="spellEnd"/>
+      <w:r>
+        <w:t xml:space="preserve"> </w:t>
+      </w:r>
+      <w:proofErr w:type="spellStart"/>
+      <w:r>
+        <w:t>menjadi</w:t>
+      </w:r>
+      <w:proofErr w:type="spellEnd"/>
+      <w:r>
+        <w:t xml:space="preserve"> </w:t>
+      </w:r>
+      <w:proofErr w:type="spellStart"/>
+      <w:r>
+        <w:t>alat</w:t>
+      </w:r>
+      <w:proofErr w:type="spellEnd"/>
+      <w:r>
+        <w:t xml:space="preserve"> yang </w:t>
+      </w:r>
+      <w:proofErr w:type="spellStart"/>
+      <w:r>
+        <w:t>berguna</w:t>
+      </w:r>
+      <w:proofErr w:type="spellEnd"/>
+      <w:r>
+        <w:t xml:space="preserve"> </w:t>
+      </w:r>
+      <w:proofErr w:type="spellStart"/>
+      <w:r>
+        <w:t>bagi</w:t>
+      </w:r>
+      <w:proofErr w:type="spellEnd"/>
+      <w:r>
+        <w:t xml:space="preserve"> </w:t>
+      </w:r>
+      <w:proofErr w:type="spellStart"/>
+      <w:r>
+        <w:t>individu</w:t>
+      </w:r>
+      <w:proofErr w:type="spellEnd"/>
+      <w:r>
+        <w:t xml:space="preserve"> </w:t>
+      </w:r>
+      <w:proofErr w:type="spellStart"/>
+      <w:r>
+        <w:t>dalam</w:t>
+      </w:r>
+      <w:proofErr w:type="spellEnd"/>
+      <w:r>
+        <w:t xml:space="preserve"> </w:t>
+      </w:r>
+      <w:proofErr w:type="spellStart"/>
+      <w:r>
+        <w:t>menjaga</w:t>
+      </w:r>
+      <w:proofErr w:type="spellEnd"/>
+      <w:r>
+        <w:t xml:space="preserve"> dan </w:t>
+      </w:r>
+      <w:proofErr w:type="spellStart"/>
+      <w:r>
+        <w:t>meningkatkan</w:t>
+      </w:r>
+      <w:proofErr w:type="spellEnd"/>
+      <w:r>
+        <w:t xml:space="preserve"> </w:t>
+      </w:r>
+      <w:proofErr w:type="spellStart"/>
+      <w:r>
+        <w:t>kesehatan</w:t>
+      </w:r>
+      <w:proofErr w:type="spellEnd"/>
+      <w:r>
+        <w:t xml:space="preserve"> mental </w:t>
+      </w:r>
+      <w:proofErr w:type="spellStart"/>
+      <w:r>
+        <w:t>mereka</w:t>
+      </w:r>
+      <w:proofErr w:type="spellEnd"/>
+      <w:r>
+        <w:t xml:space="preserve">. </w:t>
+      </w:r>
+      <w:proofErr w:type="spellStart"/>
+      <w:r>
+        <w:t>Dengan</w:t>
+      </w:r>
+      <w:proofErr w:type="spellEnd"/>
+      <w:r>
+        <w:t xml:space="preserve"> </w:t>
+      </w:r>
+      <w:proofErr w:type="spellStart"/>
+      <w:r>
+        <w:t>aksesibilitas</w:t>
+      </w:r>
+      <w:proofErr w:type="spellEnd"/>
+      <w:r>
+        <w:t xml:space="preserve"> yang </w:t>
+      </w:r>
+      <w:proofErr w:type="spellStart"/>
+      <w:r>
+        <w:t>lebih</w:t>
+      </w:r>
+      <w:proofErr w:type="spellEnd"/>
+      <w:r>
+        <w:t xml:space="preserve"> </w:t>
+      </w:r>
+      <w:proofErr w:type="spellStart"/>
+      <w:r>
+        <w:t>baik</w:t>
+      </w:r>
+      <w:proofErr w:type="spellEnd"/>
+      <w:r>
+        <w:t xml:space="preserve"> </w:t>
+      </w:r>
+      <w:proofErr w:type="spellStart"/>
+      <w:r>
+        <w:t>ke</w:t>
+      </w:r>
+      <w:proofErr w:type="spellEnd"/>
+      <w:r>
+        <w:t xml:space="preserve"> </w:t>
+      </w:r>
+      <w:proofErr w:type="spellStart"/>
+      <w:r>
+        <w:t>layanan</w:t>
+      </w:r>
+      <w:proofErr w:type="spellEnd"/>
+      <w:r>
+        <w:t xml:space="preserve"> </w:t>
+      </w:r>
+      <w:proofErr w:type="spellStart"/>
+      <w:r>
+        <w:t>kesehatan</w:t>
+      </w:r>
+      <w:proofErr w:type="spellEnd"/>
+      <w:r>
+        <w:t xml:space="preserve"> mental, </w:t>
+      </w:r>
+      <w:proofErr w:type="spellStart"/>
+      <w:r>
+        <w:t>diharapkan</w:t>
+      </w:r>
+      <w:proofErr w:type="spellEnd"/>
+      <w:r>
+        <w:t xml:space="preserve"> </w:t>
+      </w:r>
+      <w:proofErr w:type="spellStart"/>
+      <w:r>
+        <w:t>masalah-masalah</w:t>
+      </w:r>
+      <w:proofErr w:type="spellEnd"/>
+      <w:r>
+        <w:t xml:space="preserve"> mental </w:t>
+      </w:r>
+      <w:proofErr w:type="spellStart"/>
+      <w:r>
+        <w:t>dapat</w:t>
+      </w:r>
+      <w:proofErr w:type="spellEnd"/>
+      <w:r>
+        <w:t xml:space="preserve"> </w:t>
+      </w:r>
+      <w:proofErr w:type="spellStart"/>
+      <w:r>
+        <w:t>diatasi</w:t>
+      </w:r>
+      <w:proofErr w:type="spellEnd"/>
+      <w:r>
+        <w:t xml:space="preserve"> </w:t>
+      </w:r>
+      <w:proofErr w:type="spellStart"/>
+      <w:r>
+        <w:t>secara</w:t>
+      </w:r>
+      <w:proofErr w:type="spellEnd"/>
+      <w:r>
+        <w:t xml:space="preserve"> </w:t>
+      </w:r>
+      <w:proofErr w:type="spellStart"/>
+      <w:r>
+        <w:t>lebih</w:t>
+      </w:r>
+      <w:proofErr w:type="spellEnd"/>
+      <w:r>
+        <w:t xml:space="preserve"> </w:t>
+      </w:r>
+      <w:proofErr w:type="spellStart"/>
+      <w:r>
+        <w:t>efektif</w:t>
+      </w:r>
+      <w:proofErr w:type="spellEnd"/>
+      <w:r>
+        <w:t xml:space="preserve">, dan </w:t>
+      </w:r>
+      <w:proofErr w:type="spellStart"/>
+      <w:r>
+        <w:t>individu</w:t>
+      </w:r>
+      <w:proofErr w:type="spellEnd"/>
+      <w:r>
+        <w:t xml:space="preserve"> </w:t>
+      </w:r>
+      <w:proofErr w:type="spellStart"/>
+      <w:r>
+        <w:t>dapat</w:t>
+      </w:r>
+      <w:proofErr w:type="spellEnd"/>
+      <w:r>
+        <w:t xml:space="preserve"> </w:t>
+      </w:r>
+      <w:proofErr w:type="spellStart"/>
+      <w:r>
+        <w:t>hidup</w:t>
+      </w:r>
+      <w:proofErr w:type="spellEnd"/>
+      <w:r>
+        <w:t xml:space="preserve"> </w:t>
+      </w:r>
+      <w:proofErr w:type="spellStart"/>
+      <w:r>
+        <w:t>dengan</w:t>
+      </w:r>
+      <w:proofErr w:type="spellEnd"/>
+      <w:r>
+        <w:t xml:space="preserve"> </w:t>
+      </w:r>
+      <w:proofErr w:type="spellStart"/>
+      <w:r>
+        <w:t>kualitas</w:t>
+      </w:r>
+      <w:proofErr w:type="spellEnd"/>
+      <w:r>
+        <w:t xml:space="preserve"> </w:t>
+      </w:r>
+      <w:proofErr w:type="spellStart"/>
+      <w:r>
+        <w:t>hidup</w:t>
+      </w:r>
+      <w:proofErr w:type="spellEnd"/>
+      <w:r>
+        <w:t xml:space="preserve"> yang </w:t>
+      </w:r>
+      <w:proofErr w:type="spellStart"/>
+      <w:r>
+        <w:t>lebih</w:t>
+      </w:r>
+      <w:proofErr w:type="spellEnd"/>
+      <w:r>
+        <w:t xml:space="preserve"> </w:t>
+      </w:r>
+      <w:proofErr w:type="spellStart"/>
+      <w:r>
+        <w:t>baik</w:t>
+      </w:r>
+      <w:proofErr w:type="spellEnd"/>
+      <w:r>
+        <w:t xml:space="preserve"> </w:t>
+      </w:r>
+      <w:proofErr w:type="spellStart"/>
+      <w:r>
+        <w:t>secara</w:t>
+      </w:r>
+      <w:proofErr w:type="spellEnd"/>
+      <w:r>
+        <w:t xml:space="preserve"> </w:t>
+      </w:r>
+      <w:proofErr w:type="spellStart"/>
+      <w:r>
+        <w:t>keseluruhan</w:t>
+      </w:r>
+      <w:proofErr w:type="spellEnd"/>
+      <w:r>
+        <w:t>.</w:t>
+      </w:r>
+    </w:p>
     <w:sectPr>
       <w:pgSz w:w="11906" w:h="16838"/>
       <w:pgMar w:top="1440" w:right="1440" w:bottom="1440" w:left="1440" w:header="708" w:footer="708" w:gutter="0"/>
@@ -3088,6 +4303,95 @@
       <w:pPr>
         <w:ind w:left="720" w:hanging="360"/>
       </w:pPr>
+    </w:lvl>
+    <w:lvl w:ilvl="1" w:tplc="38090019" w:tentative="1">
+      <w:start w:val="1"/>
+      <w:numFmt w:val="lowerLetter"/>
+      <w:lvlText w:val="%2."/>
+      <w:lvlJc w:val="left"/>
+      <w:pPr>
+        <w:ind w:left="1440" w:hanging="360"/>
+      </w:pPr>
+    </w:lvl>
+    <w:lvl w:ilvl="2" w:tplc="3809001B" w:tentative="1">
+      <w:start w:val="1"/>
+      <w:numFmt w:val="lowerRoman"/>
+      <w:lvlText w:val="%3."/>
+      <w:lvlJc w:val="right"/>
+      <w:pPr>
+        <w:ind w:left="2160" w:hanging="180"/>
+      </w:pPr>
+    </w:lvl>
+    <w:lvl w:ilvl="3" w:tplc="3809000F" w:tentative="1">
+      <w:start w:val="1"/>
+      <w:numFmt w:val="decimal"/>
+      <w:lvlText w:val="%4."/>
+      <w:lvlJc w:val="left"/>
+      <w:pPr>
+        <w:ind w:left="2880" w:hanging="360"/>
+      </w:pPr>
+    </w:lvl>
+    <w:lvl w:ilvl="4" w:tplc="38090019" w:tentative="1">
+      <w:start w:val="1"/>
+      <w:numFmt w:val="lowerLetter"/>
+      <w:lvlText w:val="%5."/>
+      <w:lvlJc w:val="left"/>
+      <w:pPr>
+        <w:ind w:left="3600" w:hanging="360"/>
+      </w:pPr>
+    </w:lvl>
+    <w:lvl w:ilvl="5" w:tplc="3809001B" w:tentative="1">
+      <w:start w:val="1"/>
+      <w:numFmt w:val="lowerRoman"/>
+      <w:lvlText w:val="%6."/>
+      <w:lvlJc w:val="right"/>
+      <w:pPr>
+        <w:ind w:left="4320" w:hanging="180"/>
+      </w:pPr>
+    </w:lvl>
+    <w:lvl w:ilvl="6" w:tplc="3809000F" w:tentative="1">
+      <w:start w:val="1"/>
+      <w:numFmt w:val="decimal"/>
+      <w:lvlText w:val="%7."/>
+      <w:lvlJc w:val="left"/>
+      <w:pPr>
+        <w:ind w:left="5040" w:hanging="360"/>
+      </w:pPr>
+    </w:lvl>
+    <w:lvl w:ilvl="7" w:tplc="38090019" w:tentative="1">
+      <w:start w:val="1"/>
+      <w:numFmt w:val="lowerLetter"/>
+      <w:lvlText w:val="%8."/>
+      <w:lvlJc w:val="left"/>
+      <w:pPr>
+        <w:ind w:left="5760" w:hanging="360"/>
+      </w:pPr>
+    </w:lvl>
+    <w:lvl w:ilvl="8" w:tplc="3809001B" w:tentative="1">
+      <w:start w:val="1"/>
+      <w:numFmt w:val="lowerRoman"/>
+      <w:lvlText w:val="%9."/>
+      <w:lvlJc w:val="right"/>
+      <w:pPr>
+        <w:ind w:left="6480" w:hanging="180"/>
+      </w:pPr>
+    </w:lvl>
+  </w:abstractNum>
+  <w:abstractNum w:abstractNumId="6" w15:restartNumberingAfterBreak="0">
+    <w:nsid w:val="4D156EA9"/>
+    <w:multiLevelType w:val="hybridMultilevel"/>
+    <w:tmpl w:val="CA9E957A"/>
+    <w:lvl w:ilvl="0" w:tplc="38090015">
+      <w:start w:val="1"/>
+      <w:numFmt w:val="upperLetter"/>
+      <w:lvlText w:val="%1."/>
+      <w:lvlJc w:val="left"/>
+      <w:pPr>
+        <w:ind w:left="720" w:hanging="360"/>
+      </w:pPr>
+      <w:rPr>
+        <w:rFonts w:hint="default"/>
+      </w:rPr>
     </w:lvl>
     <w:lvl w:ilvl="1" w:tplc="38090019" w:tentative="1">
       <w:start w:val="1"/>
@@ -3179,6 +4483,9 @@
   </w:num>
   <w:num w:numId="6" w16cid:durableId="1764764145">
     <w:abstractNumId w:val="4"/>
+  </w:num>
+  <w:num w:numId="7" w16cid:durableId="1263954169">
+    <w:abstractNumId w:val="6"/>
   </w:num>
 </w:numbering>
 </file>

</xml_diff>

<commit_message>
menambah isi rancangan aplikasi yaitu login/regis pada laporan
</commit_message>
<xml_diff>
--- a/Laporan Aplikasi Mental Boost.docx
+++ b/Laporan Aplikasi Mental Boost.docx
@@ -912,6 +912,378 @@
           <w:bCs/>
         </w:rPr>
       </w:pPr>
+      <w:r>
+        <w:rPr>
+          <w:b/>
+          <w:bCs/>
+        </w:rPr>
+        <w:t>Login/</w:t>
+      </w:r>
+      <w:proofErr w:type="spellStart"/>
+      <w:r>
+        <w:rPr>
+          <w:b/>
+          <w:bCs/>
+        </w:rPr>
+        <w:t>Registrasi</w:t>
+      </w:r>
+      <w:proofErr w:type="spellEnd"/>
+      <w:r>
+        <w:rPr>
+          <w:b/>
+          <w:bCs/>
+        </w:rPr>
+        <w:t>:</w:t>
+      </w:r>
+    </w:p>
+    <w:p>
+      <w:pPr>
+        <w:pStyle w:val="ListParagraph"/>
+        <w:numPr>
+          <w:ilvl w:val="0"/>
+          <w:numId w:val="8"/>
+        </w:numPr>
+        <w:rPr>
+          <w:b/>
+          <w:bCs/>
+        </w:rPr>
+      </w:pPr>
+      <w:r>
+        <w:rPr>
+          <w:b/>
+          <w:bCs/>
+        </w:rPr>
+        <w:t>Halaman Login:</w:t>
+      </w:r>
+    </w:p>
+    <w:p>
+      <w:pPr>
+        <w:pStyle w:val="ListParagraph"/>
+        <w:numPr>
+          <w:ilvl w:val="0"/>
+          <w:numId w:val="9"/>
+        </w:numPr>
+      </w:pPr>
+      <w:r>
+        <w:t>Halaman</w:t>
+      </w:r>
+      <w:r>
+        <w:t xml:space="preserve"> </w:t>
+      </w:r>
+      <w:proofErr w:type="spellStart"/>
+      <w:r>
+        <w:t>ini</w:t>
+      </w:r>
+      <w:proofErr w:type="spellEnd"/>
+      <w:r>
+        <w:t xml:space="preserve"> </w:t>
+      </w:r>
+      <w:proofErr w:type="spellStart"/>
+      <w:r>
+        <w:t>akan</w:t>
+      </w:r>
+      <w:proofErr w:type="spellEnd"/>
+      <w:r>
+        <w:t xml:space="preserve"> di </w:t>
+      </w:r>
+      <w:proofErr w:type="spellStart"/>
+      <w:r>
+        <w:t>tampilkan</w:t>
+      </w:r>
+      <w:proofErr w:type="spellEnd"/>
+      <w:r>
+        <w:t xml:space="preserve"> </w:t>
+      </w:r>
+      <w:proofErr w:type="spellStart"/>
+      <w:r>
+        <w:t>pertama</w:t>
+      </w:r>
+      <w:proofErr w:type="spellEnd"/>
+      <w:r>
+        <w:t xml:space="preserve"> kali Ketika </w:t>
+      </w:r>
+      <w:proofErr w:type="spellStart"/>
+      <w:r>
+        <w:t>aplikasi</w:t>
+      </w:r>
+      <w:proofErr w:type="spellEnd"/>
+      <w:r>
+        <w:t xml:space="preserve"> di </w:t>
+      </w:r>
+      <w:proofErr w:type="spellStart"/>
+      <w:r>
+        <w:t>jalankan</w:t>
+      </w:r>
+      <w:proofErr w:type="spellEnd"/>
+      <w:r>
+        <w:t xml:space="preserve"> </w:t>
+      </w:r>
+      <w:proofErr w:type="spellStart"/>
+      <w:r>
+        <w:t>yg</w:t>
+      </w:r>
+      <w:proofErr w:type="spellEnd"/>
+      <w:r>
+        <w:t xml:space="preserve"> </w:t>
+      </w:r>
+      <w:proofErr w:type="spellStart"/>
+      <w:r>
+        <w:t>berfungsi</w:t>
+      </w:r>
+      <w:proofErr w:type="spellEnd"/>
+      <w:r>
+        <w:t xml:space="preserve"> </w:t>
+      </w:r>
+      <w:proofErr w:type="spellStart"/>
+      <w:r>
+        <w:t>untuk</w:t>
+      </w:r>
+      <w:proofErr w:type="spellEnd"/>
+      <w:r>
+        <w:t xml:space="preserve"> </w:t>
+      </w:r>
+      <w:proofErr w:type="spellStart"/>
+      <w:r>
+        <w:t>mengindentifkasi</w:t>
+      </w:r>
+      <w:proofErr w:type="spellEnd"/>
+      <w:r>
+        <w:t xml:space="preserve"> </w:t>
+      </w:r>
+      <w:proofErr w:type="spellStart"/>
+      <w:r>
+        <w:t>siapa</w:t>
+      </w:r>
+      <w:proofErr w:type="spellEnd"/>
+      <w:r>
+        <w:t xml:space="preserve"> </w:t>
+      </w:r>
+      <w:proofErr w:type="spellStart"/>
+      <w:r>
+        <w:t>yg</w:t>
+      </w:r>
+      <w:proofErr w:type="spellEnd"/>
+      <w:r>
+        <w:t xml:space="preserve"> login </w:t>
+      </w:r>
+      <w:proofErr w:type="spellStart"/>
+      <w:r>
+        <w:t>apakah</w:t>
+      </w:r>
+      <w:proofErr w:type="spellEnd"/>
+      <w:r>
+        <w:t xml:space="preserve"> </w:t>
+      </w:r>
+      <w:proofErr w:type="spellStart"/>
+      <w:r>
+        <w:t>pasien</w:t>
+      </w:r>
+      <w:proofErr w:type="spellEnd"/>
+      <w:r>
+        <w:t xml:space="preserve"> </w:t>
+      </w:r>
+      <w:proofErr w:type="spellStart"/>
+      <w:r>
+        <w:t>atau</w:t>
+      </w:r>
+      <w:proofErr w:type="spellEnd"/>
+      <w:r>
+        <w:t xml:space="preserve"> </w:t>
+      </w:r>
+      <w:proofErr w:type="spellStart"/>
+      <w:r>
+        <w:t>dokter</w:t>
+      </w:r>
+      <w:proofErr w:type="spellEnd"/>
+      <w:r>
+        <w:t>.</w:t>
+      </w:r>
+    </w:p>
+    <w:p>
+      <w:pPr>
+        <w:pStyle w:val="ListParagraph"/>
+        <w:ind w:left="1080"/>
+      </w:pPr>
+    </w:p>
+    <w:p>
+      <w:pPr>
+        <w:pStyle w:val="ListParagraph"/>
+        <w:numPr>
+          <w:ilvl w:val="0"/>
+          <w:numId w:val="8"/>
+        </w:numPr>
+        <w:rPr>
+          <w:b/>
+          <w:bCs/>
+        </w:rPr>
+      </w:pPr>
+      <w:r>
+        <w:rPr>
+          <w:b/>
+          <w:bCs/>
+        </w:rPr>
+        <w:t xml:space="preserve">Halaman </w:t>
+      </w:r>
+      <w:proofErr w:type="spellStart"/>
+      <w:r>
+        <w:rPr>
+          <w:b/>
+          <w:bCs/>
+        </w:rPr>
+        <w:t>Registrasi</w:t>
+      </w:r>
+      <w:proofErr w:type="spellEnd"/>
+      <w:r>
+        <w:rPr>
+          <w:b/>
+          <w:bCs/>
+        </w:rPr>
+        <w:t>:</w:t>
+      </w:r>
+    </w:p>
+    <w:p>
+      <w:pPr>
+        <w:pStyle w:val="ListParagraph"/>
+        <w:numPr>
+          <w:ilvl w:val="0"/>
+          <w:numId w:val="9"/>
+        </w:numPr>
+      </w:pPr>
+      <w:r>
+        <w:t>Halama</w:t>
+      </w:r>
+      <w:r>
+        <w:t xml:space="preserve">n </w:t>
+      </w:r>
+      <w:proofErr w:type="spellStart"/>
+      <w:r>
+        <w:t>ini</w:t>
+      </w:r>
+      <w:proofErr w:type="spellEnd"/>
+      <w:r>
+        <w:t xml:space="preserve"> </w:t>
+      </w:r>
+      <w:proofErr w:type="spellStart"/>
+      <w:r>
+        <w:t>digunakan</w:t>
+      </w:r>
+      <w:proofErr w:type="spellEnd"/>
+      <w:r>
+        <w:t xml:space="preserve"> </w:t>
+      </w:r>
+      <w:proofErr w:type="spellStart"/>
+      <w:r>
+        <w:t>untuk</w:t>
+      </w:r>
+      <w:proofErr w:type="spellEnd"/>
+      <w:r>
+        <w:t xml:space="preserve"> </w:t>
+      </w:r>
+      <w:proofErr w:type="spellStart"/>
+      <w:r>
+        <w:t>melakukan</w:t>
+      </w:r>
+      <w:proofErr w:type="spellEnd"/>
+      <w:r>
+        <w:t xml:space="preserve"> </w:t>
+      </w:r>
+      <w:proofErr w:type="spellStart"/>
+      <w:r>
+        <w:t>registrasi</w:t>
+      </w:r>
+      <w:proofErr w:type="spellEnd"/>
+      <w:r>
+        <w:t xml:space="preserve"> user </w:t>
+      </w:r>
+      <w:proofErr w:type="spellStart"/>
+      <w:r>
+        <w:t>baru</w:t>
+      </w:r>
+      <w:proofErr w:type="spellEnd"/>
+      <w:r>
+        <w:t xml:space="preserve"> </w:t>
+      </w:r>
+      <w:proofErr w:type="spellStart"/>
+      <w:r>
+        <w:t>atau</w:t>
+      </w:r>
+      <w:proofErr w:type="spellEnd"/>
+      <w:r>
+        <w:t xml:space="preserve"> </w:t>
+      </w:r>
+      <w:proofErr w:type="spellStart"/>
+      <w:r>
+        <w:t>pasien</w:t>
+      </w:r>
+      <w:proofErr w:type="spellEnd"/>
+      <w:r>
+        <w:t xml:space="preserve"> (!</w:t>
+      </w:r>
+      <w:proofErr w:type="spellStart"/>
+      <w:r>
+        <w:t>dokter</w:t>
+      </w:r>
+      <w:proofErr w:type="spellEnd"/>
+      <w:r>
+        <w:t xml:space="preserve">) Ketika </w:t>
+      </w:r>
+      <w:proofErr w:type="spellStart"/>
+      <w:r>
+        <w:t>pasien</w:t>
+      </w:r>
+      <w:proofErr w:type="spellEnd"/>
+      <w:r>
+        <w:t xml:space="preserve"> </w:t>
+      </w:r>
+      <w:proofErr w:type="spellStart"/>
+      <w:r>
+        <w:t>atau</w:t>
+      </w:r>
+      <w:proofErr w:type="spellEnd"/>
+      <w:r>
+        <w:t xml:space="preserve"> user </w:t>
+      </w:r>
+      <w:proofErr w:type="spellStart"/>
+      <w:r>
+        <w:t>belum</w:t>
+      </w:r>
+      <w:proofErr w:type="spellEnd"/>
+      <w:r>
+        <w:t xml:space="preserve"> </w:t>
+      </w:r>
+      <w:proofErr w:type="spellStart"/>
+      <w:r>
+        <w:t>memiliki</w:t>
+      </w:r>
+      <w:proofErr w:type="spellEnd"/>
+      <w:r>
+        <w:t xml:space="preserve"> </w:t>
+      </w:r>
+      <w:proofErr w:type="spellStart"/>
+      <w:r>
+        <w:t>akun</w:t>
+      </w:r>
+      <w:proofErr w:type="spellEnd"/>
+      <w:r>
+        <w:t xml:space="preserve"> </w:t>
+      </w:r>
+      <w:proofErr w:type="spellStart"/>
+      <w:r>
+        <w:t>untuk</w:t>
+      </w:r>
+      <w:proofErr w:type="spellEnd"/>
+      <w:r>
+        <w:t xml:space="preserve"> login.</w:t>
+      </w:r>
+    </w:p>
+    <w:p>
+      <w:pPr>
+        <w:pStyle w:val="Heading3"/>
+        <w:rPr>
+          <w:b/>
+          <w:bCs/>
+        </w:rPr>
+      </w:pPr>
       <w:proofErr w:type="spellStart"/>
       <w:r>
         <w:rPr>
@@ -1264,6 +1636,7 @@
       </w:pPr>
       <w:proofErr w:type="spellStart"/>
       <w:r>
+        <w:lastRenderedPageBreak/>
         <w:t>Menawarkan</w:t>
       </w:r>
       <w:proofErr w:type="spellEnd"/>
@@ -1704,7 +2077,6 @@
       </w:pPr>
       <w:proofErr w:type="spellStart"/>
       <w:r>
-        <w:lastRenderedPageBreak/>
         <w:t>Menyediakan</w:t>
       </w:r>
       <w:proofErr w:type="spellEnd"/>
@@ -2482,12 +2854,10 @@
         <w:t xml:space="preserve">, </w:t>
       </w:r>
       <w:proofErr w:type="spellStart"/>
-      <w:proofErr w:type="gramStart"/>
       <w:r>
         <w:t>nama,jenis</w:t>
       </w:r>
       <w:proofErr w:type="spellEnd"/>
-      <w:proofErr w:type="gramEnd"/>
       <w:r>
         <w:t xml:space="preserve"> </w:t>
       </w:r>
@@ -2720,14 +3090,7 @@
           <w:b/>
           <w:bCs/>
         </w:rPr>
-        <w:t>Appointment Dokter</w:t>
-      </w:r>
-      <w:r>
-        <w:rPr>
-          <w:b/>
-          <w:bCs/>
-        </w:rPr>
-        <w:t>:</w:t>
+        <w:t>Appointment Dokter:</w:t>
       </w:r>
     </w:p>
     <w:p>
@@ -3288,6 +3651,7 @@
       </w:r>
       <w:proofErr w:type="spellStart"/>
       <w:r>
+        <w:lastRenderedPageBreak/>
         <w:t>beragam</w:t>
       </w:r>
       <w:proofErr w:type="spellEnd"/>
@@ -3766,6 +4130,119 @@
 <file path=word/numbering.xml><?xml version="1.0" encoding="utf-8"?>
 <w:numbering xmlns:wpc="http://schemas.microsoft.com/office/word/2010/wordprocessingCanvas" xmlns:cx="http://schemas.microsoft.com/office/drawing/2014/chartex" xmlns:cx1="http://schemas.microsoft.com/office/drawing/2015/9/8/chartex" xmlns:cx2="http://schemas.microsoft.com/office/drawing/2015/10/21/chartex" xmlns:cx3="http://schemas.microsoft.com/office/drawing/2016/5/9/chartex" xmlns:cx4="http://schemas.microsoft.com/office/drawing/2016/5/10/chartex" xmlns:cx5="http://schemas.microsoft.com/office/drawing/2016/5/11/chartex" xmlns:cx6="http://schemas.microsoft.com/office/drawing/2016/5/12/chartex" xmlns:cx7="http://schemas.microsoft.com/office/drawing/2016/5/13/chartex" xmlns:cx8="http://schemas.microsoft.com/office/drawing/2016/5/14/chartex" xmlns:mc="http://schemas.openxmlformats.org/markup-compatibility/2006" xmlns:aink="http://schemas.microsoft.com/office/drawing/2016/ink" xmlns:am3d="http://schemas.microsoft.com/office/drawing/2017/model3d" xmlns:o="urn:schemas-microsoft-com:office:office" xmlns:oel="http://schemas.microsoft.com/office/2019/extlst" xmlns:r="http://schemas.openxmlformats.org/officeDocument/2006/relationships" xmlns:m="http://schemas.openxmlformats.org/officeDocument/2006/math" xmlns:v="urn:schemas-microsoft-com:vml" xmlns:wp14="http://schemas.microsoft.com/office/word/2010/wordprocessingDrawing" xmlns:wp="http://schemas.openxmlformats.org/drawingml/2006/wordprocessingDrawing" xmlns:w10="urn:schemas-microsoft-com:office:word" xmlns:w="http://schemas.openxmlformats.org/wordprocessingml/2006/main" xmlns:w14="http://schemas.microsoft.com/office/word/2010/wordml" xmlns:w15="http://schemas.microsoft.com/office/word/2012/wordml" xmlns:w16cex="http://schemas.microsoft.com/office/word/2018/wordml/cex" xmlns:w16cid="http://schemas.microsoft.com/office/word/2016/wordml/cid" xmlns:w16="http://schemas.microsoft.com/office/word/2018/wordml" xmlns:w16sdtdh="http://schemas.microsoft.com/office/word/2020/wordml/sdtdatahash" xmlns:w16se="http://schemas.microsoft.com/office/word/2015/wordml/symex" xmlns:wpg="http://schemas.microsoft.com/office/word/2010/wordprocessingGroup" xmlns:wpi="http://schemas.microsoft.com/office/word/2010/wordprocessingInk" xmlns:wne="http://schemas.microsoft.com/office/word/2006/wordml" xmlns:wps="http://schemas.microsoft.com/office/word/2010/wordprocessingShape" mc:Ignorable="w14 w15 w16se w16cid w16 w16cex w16sdtdh wp14">
   <w:abstractNum w:abstractNumId="0" w15:restartNumberingAfterBreak="0">
+    <w:nsid w:val="106B11BF"/>
+    <w:multiLevelType w:val="hybridMultilevel"/>
+    <w:tmpl w:val="4FEA5B44"/>
+    <w:lvl w:ilvl="0" w:tplc="95D46BCE">
+      <w:start w:val="2"/>
+      <w:numFmt w:val="bullet"/>
+      <w:lvlText w:val="-"/>
+      <w:lvlJc w:val="left"/>
+      <w:pPr>
+        <w:ind w:left="1080" w:hanging="360"/>
+      </w:pPr>
+      <w:rPr>
+        <w:rFonts w:ascii="Calibri" w:eastAsiaTheme="minorEastAsia" w:hAnsi="Calibri" w:cs="Calibri" w:hint="default"/>
+      </w:rPr>
+    </w:lvl>
+    <w:lvl w:ilvl="1" w:tplc="38090003" w:tentative="1">
+      <w:start w:val="1"/>
+      <w:numFmt w:val="bullet"/>
+      <w:lvlText w:val="o"/>
+      <w:lvlJc w:val="left"/>
+      <w:pPr>
+        <w:ind w:left="1800" w:hanging="360"/>
+      </w:pPr>
+      <w:rPr>
+        <w:rFonts w:ascii="Courier New" w:hAnsi="Courier New" w:cs="Courier New" w:hint="default"/>
+      </w:rPr>
+    </w:lvl>
+    <w:lvl w:ilvl="2" w:tplc="38090005" w:tentative="1">
+      <w:start w:val="1"/>
+      <w:numFmt w:val="bullet"/>
+      <w:lvlText w:val=""/>
+      <w:lvlJc w:val="left"/>
+      <w:pPr>
+        <w:ind w:left="2520" w:hanging="360"/>
+      </w:pPr>
+      <w:rPr>
+        <w:rFonts w:ascii="Wingdings" w:hAnsi="Wingdings" w:hint="default"/>
+      </w:rPr>
+    </w:lvl>
+    <w:lvl w:ilvl="3" w:tplc="38090001" w:tentative="1">
+      <w:start w:val="1"/>
+      <w:numFmt w:val="bullet"/>
+      <w:lvlText w:val=""/>
+      <w:lvlJc w:val="left"/>
+      <w:pPr>
+        <w:ind w:left="3240" w:hanging="360"/>
+      </w:pPr>
+      <w:rPr>
+        <w:rFonts w:ascii="Symbol" w:hAnsi="Symbol" w:hint="default"/>
+      </w:rPr>
+    </w:lvl>
+    <w:lvl w:ilvl="4" w:tplc="38090003" w:tentative="1">
+      <w:start w:val="1"/>
+      <w:numFmt w:val="bullet"/>
+      <w:lvlText w:val="o"/>
+      <w:lvlJc w:val="left"/>
+      <w:pPr>
+        <w:ind w:left="3960" w:hanging="360"/>
+      </w:pPr>
+      <w:rPr>
+        <w:rFonts w:ascii="Courier New" w:hAnsi="Courier New" w:cs="Courier New" w:hint="default"/>
+      </w:rPr>
+    </w:lvl>
+    <w:lvl w:ilvl="5" w:tplc="38090005" w:tentative="1">
+      <w:start w:val="1"/>
+      <w:numFmt w:val="bullet"/>
+      <w:lvlText w:val=""/>
+      <w:lvlJc w:val="left"/>
+      <w:pPr>
+        <w:ind w:left="4680" w:hanging="360"/>
+      </w:pPr>
+      <w:rPr>
+        <w:rFonts w:ascii="Wingdings" w:hAnsi="Wingdings" w:hint="default"/>
+      </w:rPr>
+    </w:lvl>
+    <w:lvl w:ilvl="6" w:tplc="38090001" w:tentative="1">
+      <w:start w:val="1"/>
+      <w:numFmt w:val="bullet"/>
+      <w:lvlText w:val=""/>
+      <w:lvlJc w:val="left"/>
+      <w:pPr>
+        <w:ind w:left="5400" w:hanging="360"/>
+      </w:pPr>
+      <w:rPr>
+        <w:rFonts w:ascii="Symbol" w:hAnsi="Symbol" w:hint="default"/>
+      </w:rPr>
+    </w:lvl>
+    <w:lvl w:ilvl="7" w:tplc="38090003" w:tentative="1">
+      <w:start w:val="1"/>
+      <w:numFmt w:val="bullet"/>
+      <w:lvlText w:val="o"/>
+      <w:lvlJc w:val="left"/>
+      <w:pPr>
+        <w:ind w:left="6120" w:hanging="360"/>
+      </w:pPr>
+      <w:rPr>
+        <w:rFonts w:ascii="Courier New" w:hAnsi="Courier New" w:cs="Courier New" w:hint="default"/>
+      </w:rPr>
+    </w:lvl>
+    <w:lvl w:ilvl="8" w:tplc="38090005" w:tentative="1">
+      <w:start w:val="1"/>
+      <w:numFmt w:val="bullet"/>
+      <w:lvlText w:val=""/>
+      <w:lvlJc w:val="left"/>
+      <w:pPr>
+        <w:ind w:left="6840" w:hanging="360"/>
+      </w:pPr>
+      <w:rPr>
+        <w:rFonts w:ascii="Wingdings" w:hAnsi="Wingdings" w:hint="default"/>
+      </w:rPr>
+    </w:lvl>
+  </w:abstractNum>
+  <w:abstractNum w:abstractNumId="1" w15:restartNumberingAfterBreak="0">
     <w:nsid w:val="11407EF5"/>
     <w:multiLevelType w:val="hybridMultilevel"/>
     <w:tmpl w:val="3984F546"/>
@@ -3854,7 +4331,7 @@
       </w:pPr>
     </w:lvl>
   </w:abstractNum>
-  <w:abstractNum w:abstractNumId="1" w15:restartNumberingAfterBreak="0">
+  <w:abstractNum w:abstractNumId="2" w15:restartNumberingAfterBreak="0">
     <w:nsid w:val="20F81056"/>
     <w:multiLevelType w:val="multilevel"/>
     <w:tmpl w:val="EC66C06A"/>
@@ -4003,7 +4480,7 @@
       </w:rPr>
     </w:lvl>
   </w:abstractNum>
-  <w:abstractNum w:abstractNumId="2" w15:restartNumberingAfterBreak="0">
+  <w:abstractNum w:abstractNumId="3" w15:restartNumberingAfterBreak="0">
     <w:nsid w:val="33347CC8"/>
     <w:multiLevelType w:val="hybridMultilevel"/>
     <w:tmpl w:val="8DAEDA2C"/>
@@ -4092,7 +4569,7 @@
       </w:pPr>
     </w:lvl>
   </w:abstractNum>
-  <w:abstractNum w:abstractNumId="3" w15:restartNumberingAfterBreak="0">
+  <w:abstractNum w:abstractNumId="4" w15:restartNumberingAfterBreak="0">
     <w:nsid w:val="42F043B3"/>
     <w:multiLevelType w:val="hybridMultilevel"/>
     <w:tmpl w:val="E0C80A16"/>
@@ -4178,7 +4655,7 @@
       </w:pPr>
     </w:lvl>
   </w:abstractNum>
-  <w:abstractNum w:abstractNumId="4" w15:restartNumberingAfterBreak="0">
+  <w:abstractNum w:abstractNumId="5" w15:restartNumberingAfterBreak="0">
     <w:nsid w:val="44DB479D"/>
     <w:multiLevelType w:val="hybridMultilevel"/>
     <w:tmpl w:val="9790D3C8"/>
@@ -4291,7 +4768,7 @@
       </w:rPr>
     </w:lvl>
   </w:abstractNum>
-  <w:abstractNum w:abstractNumId="5" w15:restartNumberingAfterBreak="0">
+  <w:abstractNum w:abstractNumId="6" w15:restartNumberingAfterBreak="0">
     <w:nsid w:val="46877EB6"/>
     <w:multiLevelType w:val="hybridMultilevel"/>
     <w:tmpl w:val="C15EE518"/>
@@ -4377,7 +4854,7 @@
       </w:pPr>
     </w:lvl>
   </w:abstractNum>
-  <w:abstractNum w:abstractNumId="6" w15:restartNumberingAfterBreak="0">
+  <w:abstractNum w:abstractNumId="7" w15:restartNumberingAfterBreak="0">
     <w:nsid w:val="4D156EA9"/>
     <w:multiLevelType w:val="hybridMultilevel"/>
     <w:tmpl w:val="CA9E957A"/>
@@ -4466,26 +4943,121 @@
       </w:pPr>
     </w:lvl>
   </w:abstractNum>
+  <w:abstractNum w:abstractNumId="8" w15:restartNumberingAfterBreak="0">
+    <w:nsid w:val="53E65BB5"/>
+    <w:multiLevelType w:val="hybridMultilevel"/>
+    <w:tmpl w:val="69762A10"/>
+    <w:lvl w:ilvl="0" w:tplc="38090015">
+      <w:start w:val="1"/>
+      <w:numFmt w:val="upperLetter"/>
+      <w:lvlText w:val="%1."/>
+      <w:lvlJc w:val="left"/>
+      <w:pPr>
+        <w:ind w:left="720" w:hanging="360"/>
+      </w:pPr>
+      <w:rPr>
+        <w:rFonts w:hint="default"/>
+      </w:rPr>
+    </w:lvl>
+    <w:lvl w:ilvl="1" w:tplc="38090019" w:tentative="1">
+      <w:start w:val="1"/>
+      <w:numFmt w:val="lowerLetter"/>
+      <w:lvlText w:val="%2."/>
+      <w:lvlJc w:val="left"/>
+      <w:pPr>
+        <w:ind w:left="1440" w:hanging="360"/>
+      </w:pPr>
+    </w:lvl>
+    <w:lvl w:ilvl="2" w:tplc="3809001B" w:tentative="1">
+      <w:start w:val="1"/>
+      <w:numFmt w:val="lowerRoman"/>
+      <w:lvlText w:val="%3."/>
+      <w:lvlJc w:val="right"/>
+      <w:pPr>
+        <w:ind w:left="2160" w:hanging="180"/>
+      </w:pPr>
+    </w:lvl>
+    <w:lvl w:ilvl="3" w:tplc="3809000F" w:tentative="1">
+      <w:start w:val="1"/>
+      <w:numFmt w:val="decimal"/>
+      <w:lvlText w:val="%4."/>
+      <w:lvlJc w:val="left"/>
+      <w:pPr>
+        <w:ind w:left="2880" w:hanging="360"/>
+      </w:pPr>
+    </w:lvl>
+    <w:lvl w:ilvl="4" w:tplc="38090019" w:tentative="1">
+      <w:start w:val="1"/>
+      <w:numFmt w:val="lowerLetter"/>
+      <w:lvlText w:val="%5."/>
+      <w:lvlJc w:val="left"/>
+      <w:pPr>
+        <w:ind w:left="3600" w:hanging="360"/>
+      </w:pPr>
+    </w:lvl>
+    <w:lvl w:ilvl="5" w:tplc="3809001B" w:tentative="1">
+      <w:start w:val="1"/>
+      <w:numFmt w:val="lowerRoman"/>
+      <w:lvlText w:val="%6."/>
+      <w:lvlJc w:val="right"/>
+      <w:pPr>
+        <w:ind w:left="4320" w:hanging="180"/>
+      </w:pPr>
+    </w:lvl>
+    <w:lvl w:ilvl="6" w:tplc="3809000F" w:tentative="1">
+      <w:start w:val="1"/>
+      <w:numFmt w:val="decimal"/>
+      <w:lvlText w:val="%7."/>
+      <w:lvlJc w:val="left"/>
+      <w:pPr>
+        <w:ind w:left="5040" w:hanging="360"/>
+      </w:pPr>
+    </w:lvl>
+    <w:lvl w:ilvl="7" w:tplc="38090019" w:tentative="1">
+      <w:start w:val="1"/>
+      <w:numFmt w:val="lowerLetter"/>
+      <w:lvlText w:val="%8."/>
+      <w:lvlJc w:val="left"/>
+      <w:pPr>
+        <w:ind w:left="5760" w:hanging="360"/>
+      </w:pPr>
+    </w:lvl>
+    <w:lvl w:ilvl="8" w:tplc="3809001B" w:tentative="1">
+      <w:start w:val="1"/>
+      <w:numFmt w:val="lowerRoman"/>
+      <w:lvlText w:val="%9."/>
+      <w:lvlJc w:val="right"/>
+      <w:pPr>
+        <w:ind w:left="6480" w:hanging="180"/>
+      </w:pPr>
+    </w:lvl>
+  </w:abstractNum>
   <w:num w:numId="1" w16cid:durableId="724260870">
+    <w:abstractNumId w:val="2"/>
+  </w:num>
+  <w:num w:numId="2" w16cid:durableId="1277565678">
+    <w:abstractNumId w:val="6"/>
+  </w:num>
+  <w:num w:numId="3" w16cid:durableId="1713916096">
+    <w:abstractNumId w:val="4"/>
+  </w:num>
+  <w:num w:numId="4" w16cid:durableId="2001275456">
     <w:abstractNumId w:val="1"/>
   </w:num>
-  <w:num w:numId="2" w16cid:durableId="1277565678">
+  <w:num w:numId="5" w16cid:durableId="1945192617">
+    <w:abstractNumId w:val="3"/>
+  </w:num>
+  <w:num w:numId="6" w16cid:durableId="1764764145">
     <w:abstractNumId w:val="5"/>
   </w:num>
-  <w:num w:numId="3" w16cid:durableId="1713916096">
-    <w:abstractNumId w:val="3"/>
+  <w:num w:numId="7" w16cid:durableId="1263954169">
+    <w:abstractNumId w:val="7"/>
   </w:num>
-  <w:num w:numId="4" w16cid:durableId="2001275456">
+  <w:num w:numId="8" w16cid:durableId="1570920424">
+    <w:abstractNumId w:val="8"/>
+  </w:num>
+  <w:num w:numId="9" w16cid:durableId="941761386">
     <w:abstractNumId w:val="0"/>
-  </w:num>
-  <w:num w:numId="5" w16cid:durableId="1945192617">
-    <w:abstractNumId w:val="2"/>
-  </w:num>
-  <w:num w:numId="6" w16cid:durableId="1764764145">
-    <w:abstractNumId w:val="4"/>
-  </w:num>
-  <w:num w:numId="7" w16cid:durableId="1263954169">
-    <w:abstractNumId w:val="6"/>
   </w:num>
 </w:numbering>
 </file>

</xml_diff>